<commit_message>
[fix] Comments from meeting regarding loging in, doctor EIK and others
</commit_message>
<xml_diff>
--- a/Architeture.docx
+++ b/Architeture.docx
@@ -694,12 +694,12 @@
           <wp:inline distB="0" distT="0" distL="0" distR="0">
             <wp:extent cx="5276712" cy="2446158"/>
             <wp:effectExtent b="0" l="0" r="0" t="0"/>
-            <wp:docPr id="15" name="image2.jpg"/>
+            <wp:docPr id="14" name="image3.jpg"/>
             <a:graphic>
               <a:graphicData uri="http://schemas.openxmlformats.org/drawingml/2006/picture">
                 <pic:pic>
                   <pic:nvPicPr>
-                    <pic:cNvPr id="0" name="image2.jpg"/>
+                    <pic:cNvPr id="0" name="image3.jpg"/>
                     <pic:cNvPicPr preferRelativeResize="0"/>
                   </pic:nvPicPr>
                   <pic:blipFill>
@@ -1021,12 +1021,12 @@
           <wp:inline distB="0" distT="0" distL="0" distR="0">
             <wp:extent cx="5097594" cy="2946625"/>
             <wp:effectExtent b="0" l="0" r="0" t="0"/>
-            <wp:docPr id="17" name="image3.jpg"/>
+            <wp:docPr id="16" name="image4.jpg"/>
             <a:graphic>
               <a:graphicData uri="http://schemas.openxmlformats.org/drawingml/2006/picture">
                 <pic:pic>
                   <pic:nvPicPr>
-                    <pic:cNvPr id="0" name="image3.jpg"/>
+                    <pic:cNvPr id="0" name="image4.jpg"/>
                     <pic:cNvPicPr preferRelativeResize="0"/>
                   </pic:nvPicPr>
                   <pic:blipFill>
@@ -1348,7 +1348,7 @@
           <wp:inline distB="0" distT="0" distL="0" distR="0">
             <wp:extent cx="4245219" cy="2515121"/>
             <wp:effectExtent b="0" l="0" r="0" t="0"/>
-            <wp:docPr id="16" name="image1.jpg"/>
+            <wp:docPr id="15" name="image1.jpg"/>
             <a:graphic>
               <a:graphicData uri="http://schemas.openxmlformats.org/drawingml/2006/picture">
                 <pic:pic>
@@ -1575,9 +1575,9 @@
         </w:rPr>
         <w:drawing>
           <wp:inline distB="114300" distT="114300" distL="114300" distR="114300">
-            <wp:extent cx="5731200" cy="2667000"/>
+            <wp:extent cx="5731200" cy="3111500"/>
             <wp:effectExtent b="0" l="0" r="0" t="0"/>
-            <wp:docPr id="14" name="image8.png"/>
+            <wp:docPr id="21" name="image8.png"/>
             <a:graphic>
               <a:graphicData uri="http://schemas.openxmlformats.org/drawingml/2006/picture">
                 <pic:pic>
@@ -1595,7 +1595,7 @@
                   <pic:spPr>
                     <a:xfrm>
                       <a:off x="0" y="0"/>
-                      <a:ext cx="5731200" cy="2667000"/>
+                      <a:ext cx="5731200" cy="3111500"/>
                     </a:xfrm>
                     <a:prstGeom prst="rect"/>
                     <a:ln/>
@@ -1622,7 +1622,7 @@
         <w:rPr>
           <w:rtl w:val="0"/>
         </w:rPr>
-        <w:t xml:space="preserve">На диаграмата са показани всички основни класове в системата. При създаване на системата се генерират потребители от клас Administrator. При начало на практиката на нов лекар, тези потребители създават потребител от клас Doctor, който репрезентира този лекар. Той има за задача да поддържа информацията за себе си (EGN, номер на активната диплома, и в кое лечебно заведение практикува). Лечебните заведения също като лекарите се добавят само и единствено от администратор. Когато нов пациент се изследва, то лекарят при когото се изследва е длъжен да направи нов запис от клас Patient. За потребителско име на този клас се приема ЕГН-то на лицето и му се поставя автоматично генерирана парола. При преглед на пациент се създава обект от клас HealthCheck в който се държи дата на прегледа и диагноза поставена през него. Диагнозата се репрезентира от класа Diagnose.  Една и съща диагноза може да продължи да бъде валидна дори и за повече от един прегледа. Всяка диагноза предполага предприето лечение което се репрезентира от класа Treatment.  Пациентите имат достъп до всички свои прегледи и диагнози настоящи и предишни.  Лекарите имат достъп до пълна информация за всички изминали прегледи и диагнози и лечения.</w:t>
+        <w:t xml:space="preserve">На диаграмата са показани всички основни класове в системата. При създаване на системата се генерират потребители от клас Administrator. При начало на практиката на нов лекар, тези потребители създават потребител от клас Doctor, който репрезентира този лекар. Той има за задача да поддържа информацията за себе си (EGN, номер на активната диплома, и в кое лечебно заведение практикува). Лечебните заведения също като лекарите се добавят само и единствено от администратор. Потребителят може сам да си създаде профил, а в противен случай, когато нов пациент се изследва, то лекарят при когото се изследва е длъжен да направи нов запис от клас Patient. За потребителско име на този клас се приема ЕГН-то на лицето и му се поставя автоматично генерирана парола. Когато пациента иска да запази час той може да направи заявка за преглед репрезентирана от класа HealthCheckRequest, която лекарят за когото е заявката може да приеме или откаже. При преглед на пациент се създава обект от клас HealthCheck в който се държи дата на прегледа и диагноза поставена през него. Диагнозата се репрезентира от класа Diagnose.  Една и съща диагноза може да продължи да бъде валидна дори и за повече от един прегледа. Всяка диагноза предполага предприето лечение което се репрезентира от класа Treatment.  Пациентите имат достъп до всички свои прегледи и диагнози настоящи и предишни.  Лекарите имат достъп до пълна информация за всички изминали прегледи и диагнози и лечения.</w:t>
       </w:r>
       <w:r>
         <w:rPr>
@@ -1699,12 +1699,12 @@
           <wp:inline distB="0" distT="0" distL="0" distR="0">
             <wp:extent cx="5154998" cy="5616402"/>
             <wp:effectExtent b="0" l="0" r="0" t="0"/>
-            <wp:docPr descr="E:\Users\Krisy\Desktop\Basic Activity Diagram.jpg" id="19" name="image6.jpg"/>
+            <wp:docPr descr="E:\Users\Krisy\Desktop\Basic Activity Diagram.jpg" id="18" name="image5.jpg"/>
             <a:graphic>
               <a:graphicData uri="http://schemas.openxmlformats.org/drawingml/2006/picture">
                 <pic:pic>
                   <pic:nvPicPr>
-                    <pic:cNvPr descr="E:\Users\Krisy\Desktop\Basic Activity Diagram.jpg" id="0" name="image6.jpg"/>
+                    <pic:cNvPr descr="E:\Users\Krisy\Desktop\Basic Activity Diagram.jpg" id="0" name="image5.jpg"/>
                     <pic:cNvPicPr preferRelativeResize="0"/>
                   </pic:nvPicPr>
                   <pic:blipFill>
@@ -2046,12 +2046,12 @@
           <wp:inline distB="0" distT="0" distL="0" distR="0">
             <wp:extent cx="4845376" cy="3715607"/>
             <wp:effectExtent b="0" l="0" r="0" t="0"/>
-            <wp:docPr descr="Activity diagram doctor appointment system - Docsity" id="18" name="image5.png"/>
+            <wp:docPr descr="Activity diagram doctor appointment system - Docsity" id="17" name="image7.png"/>
             <a:graphic>
               <a:graphicData uri="http://schemas.openxmlformats.org/drawingml/2006/picture">
                 <pic:pic>
                   <pic:nvPicPr>
-                    <pic:cNvPr descr="Activity diagram doctor appointment system - Docsity" id="0" name="image5.png"/>
+                    <pic:cNvPr descr="Activity diagram doctor appointment system - Docsity" id="0" name="image7.png"/>
                     <pic:cNvPicPr preferRelativeResize="0"/>
                   </pic:nvPicPr>
                   <pic:blipFill>
@@ -2447,12 +2447,12 @@
           <wp:inline distB="0" distT="0" distL="0" distR="0">
             <wp:extent cx="4724400" cy="3543300"/>
             <wp:effectExtent b="0" l="0" r="0" t="0"/>
-            <wp:docPr id="21" name="image4.jpg"/>
+            <wp:docPr id="20" name="image2.jpg"/>
             <a:graphic>
               <a:graphicData uri="http://schemas.openxmlformats.org/drawingml/2006/picture">
                 <pic:pic>
                   <pic:nvPicPr>
-                    <pic:cNvPr id="0" name="image4.jpg"/>
+                    <pic:cNvPr id="0" name="image2.jpg"/>
                     <pic:cNvPicPr preferRelativeResize="0"/>
                   </pic:nvPicPr>
                   <pic:blipFill>
@@ -2609,12 +2609,12 @@
           <wp:inline distB="0" distT="0" distL="0" distR="0">
             <wp:extent cx="5006204" cy="2057070"/>
             <wp:effectExtent b="0" l="0" r="0" t="0"/>
-            <wp:docPr id="20" name="image7.jpg"/>
+            <wp:docPr id="19" name="image6.jpg"/>
             <a:graphic>
               <a:graphicData uri="http://schemas.openxmlformats.org/drawingml/2006/picture">
                 <pic:pic>
                   <pic:nvPicPr>
-                    <pic:cNvPr id="0" name="image7.jpg"/>
+                    <pic:cNvPr id="0" name="image6.jpg"/>
                     <pic:cNvPicPr preferRelativeResize="0"/>
                   </pic:nvPicPr>
                   <pic:blipFill>
@@ -3664,7 +3664,7 @@
 
 <file path=customXML/item1.xml><?xml version="1.0" encoding="utf-8"?>
 <go:gDocsCustomXmlDataStorage xmlns:go="http://customooxmlschemas.google.com/" xmlns:r="http://schemas.openxmlformats.org/officeDocument/2006/relationships">
-  <go:docsCustomData xmlns:go="http://customooxmlschemas.google.com/" roundtripDataSignature="AMtx7mgM3zOKxMwaC+fQWuDhbtRyeO1fbw==">AMUW2mXKQTq1E+GlrfoS+acLuYkxh1m/Z4oUZ8mDaFPkpxBq2iRW5RY85ScpLduXANjeFr6yRkpj4bb8aNrVoEzP6fgAaiMY6JJA9UGk5dH4acuHrusdYC9VnJsgIRnp5lkv8Bk6JTmd</go:docsCustomData>
+  <go:docsCustomData xmlns:go="http://customooxmlschemas.google.com/" roundtripDataSignature="AMtx7mgM3zOKxMwaC+fQWuDhbtRyeO1fbw==">AMUW2mX655TdyrjjBV3xGMEYdEir2/9FLRkOVrp33yjGRrdZeJNuDxTRqrbL+F9ZZFaEjDezrYuODuFSkJ1oUAce0se0yfjs4Jx4fX+SubQ5n1IUV0lrhZTDTumIq35FUDdRiQVh0HWG</go:docsCustomData>
 </go:gDocsCustomXmlDataStorage>
 </file>
 

</xml_diff>

<commit_message>
Removed appointment feature and changed use-case diagrams.
</commit_message>
<xml_diff>
--- a/Architeture.docx
+++ b/Architeture.docx
@@ -1,6 +1,6 @@
 
 <file path=word/document.xml><?xml version="1.0" encoding="utf-8"?>
-<w:document xmlns:wpc="http://schemas.microsoft.com/office/word/2010/wordprocessingCanvas" xmlns:cx="http://schemas.microsoft.com/office/drawing/2014/chartex" xmlns:cx1="http://schemas.microsoft.com/office/drawing/2015/9/8/chartex" xmlns:mc="http://schemas.openxmlformats.org/markup-compatibility/2006" xmlns:o="urn:schemas-microsoft-com:office:office" xmlns:r="http://schemas.openxmlformats.org/officeDocument/2006/relationships" xmlns:m="http://schemas.openxmlformats.org/officeDocument/2006/math" xmlns:v="urn:schemas-microsoft-com:vml" xmlns:wp14="http://schemas.microsoft.com/office/word/2010/wordprocessingDrawing" xmlns:wp="http://schemas.openxmlformats.org/drawingml/2006/wordprocessingDrawing" xmlns:w10="urn:schemas-microsoft-com:office:word" xmlns:w="http://schemas.openxmlformats.org/wordprocessingml/2006/main" xmlns:w14="http://schemas.microsoft.com/office/word/2010/wordml" xmlns:w15="http://schemas.microsoft.com/office/word/2012/wordml" xmlns:w16se="http://schemas.microsoft.com/office/word/2015/wordml/symex" xmlns:wpg="http://schemas.microsoft.com/office/word/2010/wordprocessingGroup" xmlns:wpi="http://schemas.microsoft.com/office/word/2010/wordprocessingInk" xmlns:wne="http://schemas.microsoft.com/office/word/2006/wordml" xmlns:wps="http://schemas.microsoft.com/office/word/2010/wordprocessingShape" mc:Ignorable="w14 w15 w16se wp14">
+<w:document xmlns:wpc="http://schemas.microsoft.com/office/word/2010/wordprocessingCanvas" xmlns:cx="http://schemas.microsoft.com/office/drawing/2014/chartex" xmlns:cx1="http://schemas.microsoft.com/office/drawing/2015/9/8/chartex" xmlns:cx2="http://schemas.microsoft.com/office/drawing/2015/10/21/chartex" xmlns:cx3="http://schemas.microsoft.com/office/drawing/2016/5/9/chartex" xmlns:cx4="http://schemas.microsoft.com/office/drawing/2016/5/10/chartex" xmlns:cx5="http://schemas.microsoft.com/office/drawing/2016/5/11/chartex" xmlns:cx6="http://schemas.microsoft.com/office/drawing/2016/5/12/chartex" xmlns:cx7="http://schemas.microsoft.com/office/drawing/2016/5/13/chartex" xmlns:cx8="http://schemas.microsoft.com/office/drawing/2016/5/14/chartex" xmlns:mc="http://schemas.openxmlformats.org/markup-compatibility/2006" xmlns:aink="http://schemas.microsoft.com/office/drawing/2016/ink" xmlns:am3d="http://schemas.microsoft.com/office/drawing/2017/model3d" xmlns:o="urn:schemas-microsoft-com:office:office" xmlns:r="http://schemas.openxmlformats.org/officeDocument/2006/relationships" xmlns:m="http://schemas.openxmlformats.org/officeDocument/2006/math" xmlns:v="urn:schemas-microsoft-com:vml" xmlns:wp14="http://schemas.microsoft.com/office/word/2010/wordprocessingDrawing" xmlns:wp="http://schemas.openxmlformats.org/drawingml/2006/wordprocessingDrawing" xmlns:w10="urn:schemas-microsoft-com:office:word" xmlns:w="http://schemas.openxmlformats.org/wordprocessingml/2006/main" xmlns:w14="http://schemas.microsoft.com/office/word/2010/wordml" xmlns:w15="http://schemas.microsoft.com/office/word/2012/wordml" xmlns:w16cex="http://schemas.microsoft.com/office/word/2018/wordml/cex" xmlns:w16cid="http://schemas.microsoft.com/office/word/2016/wordml/cid" xmlns:w16="http://schemas.microsoft.com/office/word/2018/wordml" xmlns:w16se="http://schemas.microsoft.com/office/word/2015/wordml/symex" xmlns:wpg="http://schemas.microsoft.com/office/word/2010/wordprocessingGroup" xmlns:wpi="http://schemas.microsoft.com/office/word/2010/wordprocessingInk" xmlns:wne="http://schemas.microsoft.com/office/word/2006/wordml" xmlns:wps="http://schemas.microsoft.com/office/word/2010/wordprocessingShape" mc:Ignorable="w14 w15 w16se w16cid w16 w16cex wp14">
   <w:body>
     <w:p>
       <w:pPr>
@@ -206,21 +206,7 @@
         <w:rPr>
           <w:rFonts w:asciiTheme="minorHAnsi" w:eastAsia="Arial" w:hAnsiTheme="minorHAnsi" w:cstheme="minorHAnsi"/>
         </w:rPr>
-        <w:t xml:space="preserve">Андрей Ангелов </w:t>
-      </w:r>
-      <w:proofErr w:type="spellStart"/>
-      <w:r>
-        <w:rPr>
-          <w:rFonts w:asciiTheme="minorHAnsi" w:eastAsia="Arial" w:hAnsiTheme="minorHAnsi" w:cstheme="minorHAnsi"/>
-        </w:rPr>
-        <w:t>Стрински</w:t>
-      </w:r>
-      <w:proofErr w:type="spellEnd"/>
-      <w:r>
-        <w:rPr>
-          <w:rFonts w:asciiTheme="minorHAnsi" w:eastAsia="Arial" w:hAnsiTheme="minorHAnsi" w:cstheme="minorHAnsi"/>
-        </w:rPr>
-        <w:t>, фак.№471218010</w:t>
+        <w:t>Андрей Ангелов Стрински, фак.№471218010</w:t>
       </w:r>
     </w:p>
     <w:p>
@@ -301,8 +287,6 @@
         </w:rPr>
         <w:t>Дата: 27</w:t>
       </w:r>
-      <w:bookmarkStart w:id="1" w:name="_GoBack"/>
-      <w:bookmarkEnd w:id="1"/>
       <w:r>
         <w:rPr>
           <w:rFonts w:asciiTheme="minorHAnsi" w:eastAsia="Arial" w:hAnsiTheme="minorHAnsi" w:cstheme="minorHAnsi"/>
@@ -345,7 +329,7 @@
           <w:szCs w:val="40"/>
         </w:rPr>
       </w:pPr>
-      <w:bookmarkStart w:id="2" w:name="_Hlk53953551"/>
+      <w:bookmarkStart w:id="1" w:name="_Hlk53953551"/>
       <w:r>
         <w:rPr>
           <w:rFonts w:ascii="Times New Roman" w:eastAsia="Times New Roman" w:hAnsi="Times New Roman" w:cs="Times New Roman"/>
@@ -782,7 +766,7 @@
         </w:rPr>
       </w:pPr>
     </w:p>
-    <w:bookmarkEnd w:id="2"/>
+    <w:bookmarkEnd w:id="1"/>
     <w:p>
       <w:pPr>
         <w:spacing w:before="280" w:after="280" w:line="240" w:lineRule="auto"/>
@@ -852,9 +836,9 @@
           <w:szCs w:val="48"/>
         </w:rPr>
       </w:pPr>
-      <w:bookmarkStart w:id="3" w:name="_heading=h.1p0ib585ptt2" w:colFirst="0" w:colLast="0"/>
-      <w:bookmarkStart w:id="4" w:name="_Hlk53953582"/>
-      <w:bookmarkEnd w:id="3"/>
+      <w:bookmarkStart w:id="2" w:name="_heading=h.1p0ib585ptt2" w:colFirst="0" w:colLast="0"/>
+      <w:bookmarkStart w:id="3" w:name="_Hlk53953582"/>
+      <w:bookmarkEnd w:id="2"/>
       <w:r>
         <w:rPr>
           <w:sz w:val="48"/>
@@ -921,15 +905,7 @@
         <w:t>е съвкупност от елементите на софтуера, свързани помежду с</w:t>
       </w:r>
       <w:r>
-        <w:t xml:space="preserve">и с връзки или </w:t>
-      </w:r>
-      <w:proofErr w:type="spellStart"/>
-      <w:r>
-        <w:t>взаимотношения</w:t>
-      </w:r>
-      <w:proofErr w:type="spellEnd"/>
-      <w:r>
-        <w:t xml:space="preserve">. За целта те са представени чрез </w:t>
+        <w:t xml:space="preserve">и с връзки или взаимотношения. За целта те са представени чрез </w:t>
       </w:r>
       <w:r>
         <w:t>клас диаграми, комуникационни диаграми, диаграми на внедряването</w:t>
@@ -992,8 +968,8 @@
         </w:rPr>
         <w:br/>
       </w:r>
-      <w:bookmarkStart w:id="5" w:name="_heading=h.h90ap11535d8" w:colFirst="0" w:colLast="0"/>
-      <w:bookmarkEnd w:id="5"/>
+      <w:bookmarkStart w:id="4" w:name="_heading=h.h90ap11535d8" w:colFirst="0" w:colLast="0"/>
+      <w:bookmarkEnd w:id="4"/>
       <w:r>
         <w:rPr>
           <w:b/>
@@ -1019,19 +995,11 @@
           <w:bCs/>
         </w:rPr>
       </w:pPr>
-      <w:proofErr w:type="spellStart"/>
-      <w:r>
-        <w:rPr>
-          <w:bCs/>
-        </w:rPr>
-        <w:t>Учатниците</w:t>
-      </w:r>
-      <w:proofErr w:type="spellEnd"/>
-      <w:r>
-        <w:rPr>
-          <w:bCs/>
-        </w:rPr>
-        <w:t xml:space="preserve"> в проекта са както следва:</w:t>
+      <w:r>
+        <w:rPr>
+          <w:bCs/>
+        </w:rPr>
+        <w:t>Учатниците в проекта са както следва:</w:t>
       </w:r>
     </w:p>
     <w:p>
@@ -1059,21 +1027,7 @@
         <w:rPr>
           <w:rFonts w:asciiTheme="minorHAnsi" w:eastAsia="Arial" w:hAnsiTheme="minorHAnsi" w:cstheme="minorHAnsi"/>
         </w:rPr>
-        <w:t xml:space="preserve">Андрей Ангелов </w:t>
-      </w:r>
-      <w:proofErr w:type="spellStart"/>
-      <w:r>
-        <w:rPr>
-          <w:rFonts w:asciiTheme="minorHAnsi" w:eastAsia="Arial" w:hAnsiTheme="minorHAnsi" w:cstheme="minorHAnsi"/>
-        </w:rPr>
-        <w:t>Стрински</w:t>
-      </w:r>
-      <w:proofErr w:type="spellEnd"/>
-      <w:r>
-        <w:rPr>
-          <w:rFonts w:asciiTheme="minorHAnsi" w:eastAsia="Arial" w:hAnsiTheme="minorHAnsi" w:cstheme="minorHAnsi"/>
-        </w:rPr>
-        <w:t>, фак.№471218010</w:t>
+        <w:t>Андрей Ангелов Стрински, фак.№471218010</w:t>
       </w:r>
     </w:p>
     <w:p>
@@ -1130,10 +1084,10 @@
           <w:szCs w:val="48"/>
         </w:rPr>
       </w:pPr>
-      <w:bookmarkStart w:id="6" w:name="_heading=h.dbc1tnc5pnyw" w:colFirst="0" w:colLast="0"/>
-      <w:bookmarkStart w:id="7" w:name="_heading=h.cm0px56wa0sy" w:colFirst="0" w:colLast="0"/>
+      <w:bookmarkStart w:id="5" w:name="_heading=h.dbc1tnc5pnyw" w:colFirst="0" w:colLast="0"/>
+      <w:bookmarkStart w:id="6" w:name="_heading=h.cm0px56wa0sy" w:colFirst="0" w:colLast="0"/>
+      <w:bookmarkEnd w:id="5"/>
       <w:bookmarkEnd w:id="6"/>
-      <w:bookmarkEnd w:id="7"/>
       <w:r>
         <w:rPr>
           <w:sz w:val="48"/>
@@ -1199,13 +1153,13 @@
         </w:numPr>
       </w:pPr>
       <w:r>
-        <w:t>Възможност за з</w:t>
-      </w:r>
-      <w:r>
-        <w:t>апазване на час за медицински п</w:t>
-      </w:r>
-      <w:r>
-        <w:t>реглед от страна на пациентите;</w:t>
+        <w:t>И</w:t>
+      </w:r>
+      <w:r>
+        <w:t>звършването на изследвания и започване на определено лечение (дейности, изпълнявани от лекари)</w:t>
+      </w:r>
+      <w:r>
+        <w:t xml:space="preserve"> на базата на техните симптоми;</w:t>
       </w:r>
     </w:p>
     <w:p>
@@ -1217,24 +1171,6 @@
         </w:numPr>
       </w:pPr>
       <w:r>
-        <w:t>И</w:t>
-      </w:r>
-      <w:r>
-        <w:t>звършването на изследвания и започване на определено лечение (дейности, изпълнявани от лекари)</w:t>
-      </w:r>
-      <w:r>
-        <w:t xml:space="preserve"> на базата на техните симптоми;</w:t>
-      </w:r>
-    </w:p>
-    <w:p>
-      <w:pPr>
-        <w:pStyle w:val="ListParagraph"/>
-        <w:numPr>
-          <w:ilvl w:val="0"/>
-          <w:numId w:val="26"/>
-        </w:numPr>
-      </w:pPr>
-      <w:r>
         <w:t>П</w:t>
       </w:r>
       <w:r>
@@ -1285,39 +1221,39 @@
           <w:lang w:val="en-US"/>
         </w:rPr>
       </w:pPr>
-      <w:bookmarkStart w:id="8" w:name="_heading=h.uckeauy3diu" w:colFirst="0" w:colLast="0"/>
+      <w:bookmarkStart w:id="7" w:name="_heading=h.uckeauy3diu" w:colFirst="0" w:colLast="0"/>
+      <w:bookmarkEnd w:id="7"/>
+      <w:r>
+        <w:t xml:space="preserve">Актьори </w:t>
+      </w:r>
+    </w:p>
+    <w:p>
+      <w:r>
+        <w:t>Участниците, заинтересовани от документа са следните: системен инженер, програмист и системен администратор</w:t>
+      </w:r>
+      <w:r>
+        <w:t>.</w:t>
+      </w:r>
+      <w:r>
+        <w:t xml:space="preserve"> Основната част на документа, която касае страните е Архитектурния обзор на системата, където е представена архитектурата и каква информация носи всеки един от представените изгледи. (</w:t>
+      </w:r>
+      <w:bookmarkStart w:id="8" w:name="Архитектура"/>
+      <w:r>
+        <w:fldChar w:fldCharType="begin"/>
+      </w:r>
+      <w:r>
+        <w:instrText xml:space="preserve"> HYPERLINK  \l "_Архитектурен_обзор" </w:instrText>
+      </w:r>
+      <w:r>
+        <w:fldChar w:fldCharType="separate"/>
+      </w:r>
+      <w:r>
+        <w:rPr>
+          <w:rStyle w:val="Hyperlink"/>
+        </w:rPr>
+        <w:t>виж тук</w:t>
+      </w:r>
       <w:bookmarkEnd w:id="8"/>
-      <w:r>
-        <w:t xml:space="preserve">Актьори </w:t>
-      </w:r>
-    </w:p>
-    <w:p>
-      <w:r>
-        <w:t>Участниците, заинтересовани от документа са следните: системен инженер, програмист и системен администратор</w:t>
-      </w:r>
-      <w:r>
-        <w:t>.</w:t>
-      </w:r>
-      <w:r>
-        <w:t xml:space="preserve"> Основната част на документа, която касае страните е Архитектурния обзор на системата, където е представена архитектурата и каква информация носи всеки един от представените изгледи. (</w:t>
-      </w:r>
-      <w:bookmarkStart w:id="9" w:name="Архитектура"/>
-      <w:r>
-        <w:fldChar w:fldCharType="begin"/>
-      </w:r>
-      <w:r>
-        <w:instrText xml:space="preserve"> HYPERLINK  \l "_Архитектурен_обзор" </w:instrText>
-      </w:r>
-      <w:r>
-        <w:fldChar w:fldCharType="separate"/>
-      </w:r>
-      <w:r>
-        <w:rPr>
-          <w:rStyle w:val="Hyperlink"/>
-        </w:rPr>
-        <w:t>виж тук</w:t>
-      </w:r>
-      <w:bookmarkEnd w:id="9"/>
       <w:r>
         <w:fldChar w:fldCharType="end"/>
       </w:r>
@@ -1510,9 +1446,9 @@
           <w:szCs w:val="28"/>
         </w:rPr>
       </w:pPr>
-      <w:bookmarkStart w:id="10" w:name="_heading=h.q38m61cppqsi" w:colFirst="0" w:colLast="0"/>
-      <w:bookmarkEnd w:id="4"/>
-      <w:bookmarkEnd w:id="10"/>
+      <w:bookmarkStart w:id="9" w:name="_heading=h.q38m61cppqsi" w:colFirst="0" w:colLast="0"/>
+      <w:bookmarkEnd w:id="3"/>
+      <w:bookmarkEnd w:id="9"/>
       <w:r>
         <w:rPr>
           <w:b/>
@@ -1576,9 +1512,8 @@
           <w:sz w:val="28"/>
           <w:szCs w:val="28"/>
         </w:rPr>
-        <w:t>Изходен код (</w:t>
-      </w:r>
-      <w:proofErr w:type="spellStart"/>
+        <w:t xml:space="preserve">Изходен код (Source Code) - </w:t>
+      </w:r>
       <w:r>
         <w:rPr>
           <w:b/>
@@ -1586,19 +1521,18 @@
           <w:sz w:val="28"/>
           <w:szCs w:val="28"/>
         </w:rPr>
-        <w:t>Source</w:t>
-      </w:r>
-      <w:proofErr w:type="spellEnd"/>
-      <w:r>
+        <w:t>Изходният код е сбор от инструкции, написан на разбираем за човека език за програмиране обикновено като текст.</w:t>
+      </w:r>
+    </w:p>
+    <w:p>
+      <w:pPr>
         <w:rPr>
           <w:b/>
           <w:bCs/>
           <w:sz w:val="28"/>
           <w:szCs w:val="28"/>
         </w:rPr>
-        <w:t xml:space="preserve"> </w:t>
-      </w:r>
-      <w:proofErr w:type="spellStart"/>
+      </w:pPr>
       <w:r>
         <w:rPr>
           <w:b/>
@@ -1606,69 +1540,9 @@
           <w:sz w:val="28"/>
           <w:szCs w:val="28"/>
         </w:rPr>
-        <w:t>Code</w:t>
-      </w:r>
-      <w:proofErr w:type="spellEnd"/>
-      <w:r>
-        <w:rPr>
-          <w:b/>
-          <w:bCs/>
-          <w:sz w:val="28"/>
-          <w:szCs w:val="28"/>
-        </w:rPr>
-        <w:t xml:space="preserve">) - </w:t>
-      </w:r>
-      <w:r>
-        <w:rPr>
-          <w:b/>
-          <w:bCs/>
-          <w:sz w:val="28"/>
-          <w:szCs w:val="28"/>
-        </w:rPr>
-        <w:t>Изходният код е сбор от инструкции, написан на разбираем за човека език за програмиране обикновено като текст.</w:t>
-      </w:r>
-    </w:p>
-    <w:p>
-      <w:pPr>
-        <w:rPr>
-          <w:b/>
-          <w:bCs/>
-          <w:sz w:val="28"/>
-          <w:szCs w:val="28"/>
-        </w:rPr>
-      </w:pPr>
-      <w:proofErr w:type="spellStart"/>
-      <w:r>
-        <w:rPr>
-          <w:b/>
-          <w:bCs/>
-          <w:sz w:val="28"/>
-          <w:szCs w:val="28"/>
-        </w:rPr>
         <w:lastRenderedPageBreak/>
-        <w:t>Load</w:t>
-      </w:r>
-      <w:proofErr w:type="spellEnd"/>
-      <w:r>
-        <w:rPr>
-          <w:b/>
-          <w:bCs/>
-          <w:sz w:val="28"/>
-          <w:szCs w:val="28"/>
-        </w:rPr>
-        <w:t xml:space="preserve"> </w:t>
-      </w:r>
-      <w:proofErr w:type="spellStart"/>
-      <w:r>
-        <w:rPr>
-          <w:b/>
-          <w:bCs/>
-          <w:sz w:val="28"/>
-          <w:szCs w:val="28"/>
-        </w:rPr>
-        <w:t>Balancer</w:t>
-      </w:r>
-      <w:proofErr w:type="spellEnd"/>
+        <w:t>Load Balancer</w:t>
+      </w:r>
       <w:r>
         <w:rPr>
           <w:b/>
@@ -1743,27 +1617,7 @@
           <w:sz w:val="28"/>
           <w:szCs w:val="28"/>
         </w:rPr>
-        <w:t xml:space="preserve">Защитната стена, срещано и като </w:t>
-      </w:r>
-      <w:proofErr w:type="spellStart"/>
-      <w:r>
-        <w:rPr>
-          <w:b/>
-          <w:bCs/>
-          <w:sz w:val="28"/>
-          <w:szCs w:val="28"/>
-        </w:rPr>
-        <w:t>файъруол</w:t>
-      </w:r>
-      <w:proofErr w:type="spellEnd"/>
-      <w:r>
-        <w:rPr>
-          <w:b/>
-          <w:bCs/>
-          <w:sz w:val="28"/>
-          <w:szCs w:val="28"/>
-        </w:rPr>
-        <w:t xml:space="preserve"> в компютърните мрежи е специализиран хардуер или софтуер, който проверява мрежовия трафик, преминаващ през него и разрешава или забранява достъпа по определени правила. </w:t>
+        <w:t>Защитната стена, срещано и като файъруол в компютърните мрежи е специализиран хардуер или софтуер, който проверява мрежовия трафик, преминаващ през него и разрешава или забранява достъпа по определени правила. </w:t>
       </w:r>
     </w:p>
     <w:p>
@@ -1986,9 +1840,9 @@
           <w:szCs w:val="48"/>
         </w:rPr>
       </w:pPr>
-      <w:bookmarkStart w:id="11" w:name="_Архитектурен_обзор"/>
-      <w:bookmarkStart w:id="12" w:name="_Hlk53953752"/>
-      <w:bookmarkEnd w:id="11"/>
+      <w:bookmarkStart w:id="10" w:name="_Архитектурен_обзор"/>
+      <w:bookmarkStart w:id="11" w:name="_Hlk53953752"/>
+      <w:bookmarkEnd w:id="10"/>
       <w:r>
         <w:rPr>
           <w:sz w:val="48"/>
@@ -1996,7 +1850,7 @@
         </w:rPr>
         <w:t xml:space="preserve">Архитектурен обзор </w:t>
       </w:r>
-      <w:bookmarkEnd w:id="12"/>
+      <w:bookmarkEnd w:id="11"/>
     </w:p>
     <w:p>
       <w:pPr>
@@ -2018,95 +1872,7 @@
           <w:sz w:val="26"/>
           <w:szCs w:val="26"/>
         </w:rPr>
-        <w:t xml:space="preserve">Архитектурата на приложението ще бъде монолитно приложение, следващо архитектурен шаблон ще бъде MVC. Това е така, тъй като приложението няма нужда от високо ниво на </w:t>
-      </w:r>
-      <w:proofErr w:type="spellStart"/>
-      <w:r>
-        <w:rPr>
-          <w:rFonts w:asciiTheme="minorHAnsi" w:eastAsia="EB Garamond" w:hAnsiTheme="minorHAnsi" w:cstheme="minorHAnsi"/>
-          <w:b w:val="0"/>
-          <w:bCs/>
-          <w:sz w:val="26"/>
-          <w:szCs w:val="26"/>
-        </w:rPr>
-        <w:t>скалируемост</w:t>
-      </w:r>
-      <w:proofErr w:type="spellEnd"/>
-      <w:r>
-        <w:rPr>
-          <w:rFonts w:asciiTheme="minorHAnsi" w:eastAsia="EB Garamond" w:hAnsiTheme="minorHAnsi" w:cstheme="minorHAnsi"/>
-          <w:b w:val="0"/>
-          <w:bCs/>
-          <w:sz w:val="26"/>
-          <w:szCs w:val="26"/>
-        </w:rPr>
-        <w:t xml:space="preserve">, защото не се очаква функционалността му да бъде разширявана екстензивно или да бъде приобщено към други системи след завършване на разработка. MVC моделът обаче ни позволява да имаме </w:t>
-      </w:r>
-      <w:proofErr w:type="spellStart"/>
-      <w:r>
-        <w:rPr>
-          <w:rFonts w:asciiTheme="minorHAnsi" w:eastAsia="EB Garamond" w:hAnsiTheme="minorHAnsi" w:cstheme="minorHAnsi"/>
-          <w:b w:val="0"/>
-          <w:bCs/>
-          <w:sz w:val="26"/>
-          <w:szCs w:val="26"/>
-        </w:rPr>
-        <w:t>разграничимост</w:t>
-      </w:r>
-      <w:proofErr w:type="spellEnd"/>
-      <w:r>
-        <w:rPr>
-          <w:rFonts w:asciiTheme="minorHAnsi" w:eastAsia="EB Garamond" w:hAnsiTheme="minorHAnsi" w:cstheme="minorHAnsi"/>
-          <w:b w:val="0"/>
-          <w:bCs/>
-          <w:sz w:val="26"/>
-          <w:szCs w:val="26"/>
-        </w:rPr>
-        <w:t xml:space="preserve"> между потребителски интерфейс и бизнес логика, така че в бъдеще да може да се преправи едното без това да афектира другото. От гледна точка на сигурност, системата ще бъде защитена с </w:t>
-      </w:r>
-      <w:proofErr w:type="spellStart"/>
-      <w:r>
-        <w:rPr>
-          <w:rFonts w:asciiTheme="minorHAnsi" w:eastAsia="EB Garamond" w:hAnsiTheme="minorHAnsi" w:cstheme="minorHAnsi"/>
-          <w:b w:val="0"/>
-          <w:bCs/>
-          <w:sz w:val="26"/>
-          <w:szCs w:val="26"/>
-        </w:rPr>
-        <w:t>Basic</w:t>
-      </w:r>
-      <w:proofErr w:type="spellEnd"/>
-      <w:r>
-        <w:rPr>
-          <w:rFonts w:asciiTheme="minorHAnsi" w:eastAsia="EB Garamond" w:hAnsiTheme="minorHAnsi" w:cstheme="minorHAnsi"/>
-          <w:b w:val="0"/>
-          <w:bCs/>
-          <w:sz w:val="26"/>
-          <w:szCs w:val="26"/>
-        </w:rPr>
-        <w:t xml:space="preserve"> </w:t>
-      </w:r>
-      <w:proofErr w:type="spellStart"/>
-      <w:r>
-        <w:rPr>
-          <w:rFonts w:asciiTheme="minorHAnsi" w:eastAsia="EB Garamond" w:hAnsiTheme="minorHAnsi" w:cstheme="minorHAnsi"/>
-          <w:b w:val="0"/>
-          <w:bCs/>
-          <w:sz w:val="26"/>
-          <w:szCs w:val="26"/>
-        </w:rPr>
-        <w:t>Authentication</w:t>
-      </w:r>
-      <w:proofErr w:type="spellEnd"/>
-      <w:r>
-        <w:rPr>
-          <w:rFonts w:asciiTheme="minorHAnsi" w:eastAsia="EB Garamond" w:hAnsiTheme="minorHAnsi" w:cstheme="minorHAnsi"/>
-          <w:b w:val="0"/>
-          <w:bCs/>
-          <w:sz w:val="26"/>
-          <w:szCs w:val="26"/>
-        </w:rPr>
-        <w:t>. Проектът ще бъде разделен на три основни части:</w:t>
+        <w:t>Архитектурата на приложението ще бъде монолитно приложение, следващо архитектурен шаблон ще бъде MVC. Това е така, тъй като приложението няма нужда от високо ниво на скалируемост, защото не се очаква функционалността му да бъде разширявана екстензивно или да бъде приобщено към други системи след завършване на разработка. MVC моделът обаче ни позволява да имаме разграничимост между потребителски интерфейс и бизнес логика, така че в бъдеще да може да се преправи едното без това да афектира другото. От гледна точка на сигурност, системата ще бъде защитена с Basic Authentication. Проектът ще бъде разделен на три основни части:</w:t>
       </w:r>
     </w:p>
     <w:p>
@@ -2144,7 +1910,6 @@
           <w:szCs w:val="26"/>
         </w:rPr>
       </w:pPr>
-      <w:proofErr w:type="spellStart"/>
       <w:r>
         <w:rPr>
           <w:rFonts w:asciiTheme="minorHAnsi" w:eastAsia="EB Garamond" w:hAnsiTheme="minorHAnsi" w:cstheme="minorHAnsi"/>
@@ -2152,52 +1917,7 @@
           <w:szCs w:val="26"/>
         </w:rPr>
         <w:lastRenderedPageBreak/>
-        <w:t>RESTful</w:t>
-      </w:r>
-      <w:proofErr w:type="spellEnd"/>
-      <w:r>
-        <w:rPr>
-          <w:rFonts w:asciiTheme="minorHAnsi" w:eastAsia="EB Garamond" w:hAnsiTheme="minorHAnsi" w:cstheme="minorHAnsi"/>
-          <w:sz w:val="26"/>
-          <w:szCs w:val="26"/>
-        </w:rPr>
-        <w:t xml:space="preserve"> API: Компонент в който се разполага цялата бизнес логика. API-то само ще отговаря за собствената си сигурност изисквайки валиден </w:t>
-      </w:r>
-      <w:proofErr w:type="spellStart"/>
-      <w:r>
-        <w:rPr>
-          <w:rFonts w:asciiTheme="minorHAnsi" w:eastAsia="EB Garamond" w:hAnsiTheme="minorHAnsi" w:cstheme="minorHAnsi"/>
-          <w:sz w:val="26"/>
-          <w:szCs w:val="26"/>
-        </w:rPr>
-        <w:t>ауторизационен</w:t>
-      </w:r>
-      <w:proofErr w:type="spellEnd"/>
-      <w:r>
-        <w:rPr>
-          <w:rFonts w:asciiTheme="minorHAnsi" w:eastAsia="EB Garamond" w:hAnsiTheme="minorHAnsi" w:cstheme="minorHAnsi"/>
-          <w:sz w:val="26"/>
-          <w:szCs w:val="26"/>
-        </w:rPr>
-        <w:t xml:space="preserve"> </w:t>
-      </w:r>
-      <w:proofErr w:type="spellStart"/>
-      <w:r>
-        <w:rPr>
-          <w:rFonts w:asciiTheme="minorHAnsi" w:eastAsia="EB Garamond" w:hAnsiTheme="minorHAnsi" w:cstheme="minorHAnsi"/>
-          <w:sz w:val="26"/>
-          <w:szCs w:val="26"/>
-        </w:rPr>
-        <w:t>header</w:t>
-      </w:r>
-      <w:proofErr w:type="spellEnd"/>
-      <w:r>
-        <w:rPr>
-          <w:rFonts w:asciiTheme="minorHAnsi" w:eastAsia="EB Garamond" w:hAnsiTheme="minorHAnsi" w:cstheme="minorHAnsi"/>
-          <w:sz w:val="26"/>
-          <w:szCs w:val="26"/>
-        </w:rPr>
-        <w:t xml:space="preserve"> при всяка защитена заявка.</w:t>
+        <w:t>RESTful API: Компонент в който се разполага цялата бизнес логика. API-то само ще отговаря за собствената си сигурност изисквайки валиден ауторизационен header при всяка защитена заявка.</w:t>
       </w:r>
     </w:p>
     <w:p>
@@ -2376,48 +2096,8 @@
           <w:szCs w:val="23"/>
           <w:shd w:val="clear" w:color="auto" w:fill="FFFFFF"/>
         </w:rPr>
-        <w:t xml:space="preserve">UML </w:t>
-      </w:r>
-      <w:proofErr w:type="spellStart"/>
-      <w:r>
-        <w:rPr>
-          <w:rFonts w:ascii="Segoe UI" w:hAnsi="Segoe UI" w:cs="Segoe UI"/>
-          <w:i/>
-          <w:iCs/>
-          <w:color w:val="343A40"/>
-          <w:sz w:val="23"/>
-          <w:szCs w:val="23"/>
-          <w:shd w:val="clear" w:color="auto" w:fill="FFFFFF"/>
-        </w:rPr>
-        <w:t>class</w:t>
-      </w:r>
-      <w:proofErr w:type="spellEnd"/>
-      <w:r>
-        <w:rPr>
-          <w:rFonts w:ascii="Segoe UI" w:hAnsi="Segoe UI" w:cs="Segoe UI"/>
-          <w:i/>
-          <w:iCs/>
-          <w:color w:val="343A40"/>
-          <w:sz w:val="23"/>
-          <w:szCs w:val="23"/>
-          <w:shd w:val="clear" w:color="auto" w:fill="FFFFFF"/>
-        </w:rPr>
-        <w:t xml:space="preserve"> </w:t>
-      </w:r>
-      <w:proofErr w:type="spellStart"/>
-      <w:r>
-        <w:rPr>
-          <w:rFonts w:ascii="Segoe UI" w:hAnsi="Segoe UI" w:cs="Segoe UI"/>
-          <w:i/>
-          <w:iCs/>
-          <w:color w:val="343A40"/>
-          <w:sz w:val="23"/>
-          <w:szCs w:val="23"/>
-          <w:shd w:val="clear" w:color="auto" w:fill="FFFFFF"/>
-        </w:rPr>
-        <w:t>diagrams</w:t>
-      </w:r>
-      <w:proofErr w:type="spellEnd"/>
+        <w:t>UML class diagrams</w:t>
+      </w:r>
       <w:r>
         <w:rPr>
           <w:rFonts w:ascii="Segoe UI" w:hAnsi="Segoe UI" w:cs="Segoe UI"/>
@@ -2531,6 +2211,240 @@
       <w:pPr>
         <w:pStyle w:val="ListParagraph"/>
         <w:spacing w:before="100" w:beforeAutospacing="1" w:after="100" w:afterAutospacing="1" w:line="240" w:lineRule="auto"/>
+        <w:ind w:left="1440"/>
+        <w:rPr>
+          <w:rFonts w:eastAsia="Times New Roman" w:cstheme="minorHAnsi"/>
+          <w:b/>
+          <w:bCs/>
+          <w:lang w:eastAsia="bg-BG"/>
+        </w:rPr>
+      </w:pPr>
+    </w:p>
+    <w:p>
+      <w:pPr>
+        <w:pStyle w:val="ListParagraph"/>
+        <w:spacing w:before="100" w:beforeAutospacing="1" w:after="100" w:afterAutospacing="1" w:line="240" w:lineRule="auto"/>
+        <w:ind w:left="1440"/>
+        <w:rPr>
+          <w:rFonts w:eastAsia="Times New Roman" w:cstheme="minorHAnsi"/>
+          <w:b/>
+          <w:bCs/>
+          <w:lang w:eastAsia="bg-BG"/>
+        </w:rPr>
+      </w:pPr>
+    </w:p>
+    <w:p>
+      <w:pPr>
+        <w:pStyle w:val="ListParagraph"/>
+        <w:spacing w:before="100" w:beforeAutospacing="1" w:after="100" w:afterAutospacing="1" w:line="240" w:lineRule="auto"/>
+        <w:ind w:left="1440"/>
+        <w:rPr>
+          <w:rFonts w:eastAsia="Times New Roman" w:cstheme="minorHAnsi"/>
+          <w:b/>
+          <w:bCs/>
+          <w:lang w:eastAsia="bg-BG"/>
+        </w:rPr>
+      </w:pPr>
+    </w:p>
+    <w:p>
+      <w:pPr>
+        <w:pStyle w:val="ListParagraph"/>
+        <w:spacing w:before="100" w:beforeAutospacing="1" w:after="100" w:afterAutospacing="1" w:line="240" w:lineRule="auto"/>
+        <w:ind w:left="1440"/>
+        <w:rPr>
+          <w:rFonts w:eastAsia="Times New Roman" w:cstheme="minorHAnsi"/>
+          <w:b/>
+          <w:bCs/>
+          <w:lang w:eastAsia="bg-BG"/>
+        </w:rPr>
+      </w:pPr>
+    </w:p>
+    <w:p>
+      <w:pPr>
+        <w:pStyle w:val="ListParagraph"/>
+        <w:spacing w:before="100" w:beforeAutospacing="1" w:after="100" w:afterAutospacing="1" w:line="240" w:lineRule="auto"/>
+        <w:ind w:left="1440"/>
+        <w:rPr>
+          <w:rFonts w:eastAsia="Times New Roman" w:cstheme="minorHAnsi"/>
+          <w:b/>
+          <w:bCs/>
+          <w:lang w:eastAsia="bg-BG"/>
+        </w:rPr>
+      </w:pPr>
+    </w:p>
+    <w:p>
+      <w:pPr>
+        <w:pStyle w:val="ListParagraph"/>
+        <w:spacing w:before="100" w:beforeAutospacing="1" w:after="100" w:afterAutospacing="1" w:line="240" w:lineRule="auto"/>
+        <w:ind w:left="1440"/>
+        <w:rPr>
+          <w:rFonts w:eastAsia="Times New Roman" w:cstheme="minorHAnsi"/>
+          <w:b/>
+          <w:bCs/>
+          <w:lang w:eastAsia="bg-BG"/>
+        </w:rPr>
+      </w:pPr>
+    </w:p>
+    <w:p>
+      <w:pPr>
+        <w:pStyle w:val="ListParagraph"/>
+        <w:spacing w:before="100" w:beforeAutospacing="1" w:after="100" w:afterAutospacing="1" w:line="240" w:lineRule="auto"/>
+        <w:ind w:left="1440"/>
+        <w:rPr>
+          <w:rFonts w:eastAsia="Times New Roman" w:cstheme="minorHAnsi"/>
+          <w:b/>
+          <w:bCs/>
+          <w:lang w:eastAsia="bg-BG"/>
+        </w:rPr>
+      </w:pPr>
+    </w:p>
+    <w:p>
+      <w:pPr>
+        <w:pStyle w:val="ListParagraph"/>
+        <w:spacing w:before="100" w:beforeAutospacing="1" w:after="100" w:afterAutospacing="1" w:line="240" w:lineRule="auto"/>
+        <w:ind w:left="1440"/>
+        <w:rPr>
+          <w:rFonts w:eastAsia="Times New Roman" w:cstheme="minorHAnsi"/>
+          <w:b/>
+          <w:bCs/>
+          <w:lang w:eastAsia="bg-BG"/>
+        </w:rPr>
+      </w:pPr>
+    </w:p>
+    <w:p>
+      <w:pPr>
+        <w:pStyle w:val="ListParagraph"/>
+        <w:spacing w:before="100" w:beforeAutospacing="1" w:after="100" w:afterAutospacing="1" w:line="240" w:lineRule="auto"/>
+        <w:ind w:left="1440"/>
+        <w:rPr>
+          <w:rFonts w:eastAsia="Times New Roman" w:cstheme="minorHAnsi"/>
+          <w:b/>
+          <w:bCs/>
+          <w:lang w:eastAsia="bg-BG"/>
+        </w:rPr>
+      </w:pPr>
+    </w:p>
+    <w:p>
+      <w:pPr>
+        <w:pStyle w:val="ListParagraph"/>
+        <w:spacing w:before="100" w:beforeAutospacing="1" w:after="100" w:afterAutospacing="1" w:line="240" w:lineRule="auto"/>
+        <w:ind w:left="1440"/>
+        <w:rPr>
+          <w:rFonts w:eastAsia="Times New Roman" w:cstheme="minorHAnsi"/>
+          <w:b/>
+          <w:bCs/>
+          <w:lang w:eastAsia="bg-BG"/>
+        </w:rPr>
+      </w:pPr>
+    </w:p>
+    <w:p>
+      <w:pPr>
+        <w:pStyle w:val="ListParagraph"/>
+        <w:spacing w:before="100" w:beforeAutospacing="1" w:after="100" w:afterAutospacing="1" w:line="240" w:lineRule="auto"/>
+        <w:ind w:left="1440"/>
+        <w:rPr>
+          <w:rFonts w:eastAsia="Times New Roman" w:cstheme="minorHAnsi"/>
+          <w:b/>
+          <w:bCs/>
+          <w:lang w:eastAsia="bg-BG"/>
+        </w:rPr>
+      </w:pPr>
+    </w:p>
+    <w:p>
+      <w:pPr>
+        <w:pStyle w:val="ListParagraph"/>
+        <w:spacing w:before="100" w:beforeAutospacing="1" w:after="100" w:afterAutospacing="1" w:line="240" w:lineRule="auto"/>
+        <w:ind w:left="1440"/>
+        <w:rPr>
+          <w:rFonts w:eastAsia="Times New Roman" w:cstheme="minorHAnsi"/>
+          <w:b/>
+          <w:bCs/>
+          <w:lang w:eastAsia="bg-BG"/>
+        </w:rPr>
+      </w:pPr>
+    </w:p>
+    <w:p>
+      <w:pPr>
+        <w:pStyle w:val="ListParagraph"/>
+        <w:spacing w:before="100" w:beforeAutospacing="1" w:after="100" w:afterAutospacing="1" w:line="240" w:lineRule="auto"/>
+        <w:ind w:left="1440"/>
+        <w:rPr>
+          <w:rFonts w:eastAsia="Times New Roman" w:cstheme="minorHAnsi"/>
+          <w:b/>
+          <w:bCs/>
+          <w:lang w:eastAsia="bg-BG"/>
+        </w:rPr>
+      </w:pPr>
+    </w:p>
+    <w:p>
+      <w:pPr>
+        <w:pStyle w:val="ListParagraph"/>
+        <w:spacing w:before="100" w:beforeAutospacing="1" w:after="100" w:afterAutospacing="1" w:line="240" w:lineRule="auto"/>
+        <w:ind w:left="1440"/>
+        <w:rPr>
+          <w:rFonts w:eastAsia="Times New Roman" w:cstheme="minorHAnsi"/>
+          <w:b/>
+          <w:bCs/>
+          <w:lang w:eastAsia="bg-BG"/>
+        </w:rPr>
+      </w:pPr>
+    </w:p>
+    <w:p>
+      <w:pPr>
+        <w:pStyle w:val="ListParagraph"/>
+        <w:spacing w:before="100" w:beforeAutospacing="1" w:after="100" w:afterAutospacing="1" w:line="240" w:lineRule="auto"/>
+        <w:ind w:left="1440"/>
+        <w:rPr>
+          <w:rFonts w:eastAsia="Times New Roman" w:cstheme="minorHAnsi"/>
+          <w:b/>
+          <w:bCs/>
+          <w:lang w:eastAsia="bg-BG"/>
+        </w:rPr>
+      </w:pPr>
+    </w:p>
+    <w:p>
+      <w:pPr>
+        <w:pStyle w:val="ListParagraph"/>
+        <w:spacing w:before="100" w:beforeAutospacing="1" w:after="100" w:afterAutospacing="1" w:line="240" w:lineRule="auto"/>
+        <w:ind w:left="1440"/>
+        <w:rPr>
+          <w:rFonts w:eastAsia="Times New Roman" w:cstheme="minorHAnsi"/>
+          <w:b/>
+          <w:bCs/>
+          <w:lang w:eastAsia="bg-BG"/>
+        </w:rPr>
+      </w:pPr>
+    </w:p>
+    <w:p>
+      <w:pPr>
+        <w:pStyle w:val="ListParagraph"/>
+        <w:spacing w:before="100" w:beforeAutospacing="1" w:after="100" w:afterAutospacing="1" w:line="240" w:lineRule="auto"/>
+        <w:ind w:left="1440"/>
+        <w:rPr>
+          <w:rFonts w:eastAsia="Times New Roman" w:cstheme="minorHAnsi"/>
+          <w:b/>
+          <w:bCs/>
+          <w:lang w:eastAsia="bg-BG"/>
+        </w:rPr>
+      </w:pPr>
+    </w:p>
+    <w:p>
+      <w:pPr>
+        <w:pStyle w:val="ListParagraph"/>
+        <w:spacing w:before="100" w:beforeAutospacing="1" w:after="100" w:afterAutospacing="1" w:line="240" w:lineRule="auto"/>
+        <w:ind w:left="1440"/>
+        <w:rPr>
+          <w:rFonts w:eastAsia="Times New Roman" w:cstheme="minorHAnsi"/>
+          <w:b/>
+          <w:bCs/>
+          <w:lang w:eastAsia="bg-BG"/>
+        </w:rPr>
+      </w:pPr>
+    </w:p>
+    <w:p>
+      <w:pPr>
+        <w:pStyle w:val="ListParagraph"/>
+        <w:spacing w:before="100" w:beforeAutospacing="1" w:after="100" w:afterAutospacing="1" w:line="240" w:lineRule="auto"/>
         <w:outlineLvl w:val="0"/>
         <w:rPr>
           <w:rFonts w:eastAsia="Times New Roman" w:cstheme="minorHAnsi"/>
@@ -2552,9 +2466,10 @@
           <w:szCs w:val="48"/>
           <w:lang w:eastAsia="bg-BG"/>
         </w:rPr>
+        <w:lastRenderedPageBreak/>
         <w:t xml:space="preserve">3.1. </w:t>
       </w:r>
-      <w:bookmarkStart w:id="13" w:name="UseCase"/>
+      <w:bookmarkStart w:id="12" w:name="UseCase"/>
       <w:r>
         <w:rPr>
           <w:rFonts w:eastAsia="Times New Roman" w:cstheme="minorHAnsi"/>
@@ -2579,7 +2494,7 @@
         </w:rPr>
         <w:t>изглед</w:t>
       </w:r>
-      <w:bookmarkEnd w:id="13"/>
+      <w:bookmarkEnd w:id="12"/>
     </w:p>
     <w:p>
       <w:pPr>
@@ -2656,10 +2571,10 @@
           <w:lang w:eastAsia="bg-BG"/>
         </w:rPr>
         <w:drawing>
-          <wp:inline distT="0" distB="0" distL="0" distR="0" wp14:anchorId="571D700C" wp14:editId="1F6072C0">
-            <wp:extent cx="5250180" cy="2433858"/>
-            <wp:effectExtent l="0" t="0" r="7620" b="5080"/>
-            <wp:docPr id="2" name="Картина 2"/>
+          <wp:inline distT="0" distB="0" distL="0" distR="0" wp14:anchorId="0319D03A" wp14:editId="2C46A30E">
+            <wp:extent cx="4821947" cy="3665552"/>
+            <wp:effectExtent l="0" t="0" r="0" b="0"/>
+            <wp:docPr id="5" name="Picture 5"/>
             <wp:cNvGraphicFramePr>
               <a:graphicFrameLocks xmlns:a="http://schemas.openxmlformats.org/drawingml/2006/main" noChangeAspect="1"/>
             </wp:cNvGraphicFramePr>
@@ -2688,7 +2603,7 @@
                   <pic:spPr bwMode="auto">
                     <a:xfrm>
                       <a:off x="0" y="0"/>
-                      <a:ext cx="5276712" cy="2446158"/>
+                      <a:ext cx="4888020" cy="3715780"/>
                     </a:xfrm>
                     <a:prstGeom prst="rect">
                       <a:avLst/>
@@ -2710,7 +2625,6 @@
         <w:pStyle w:val="ListParagraph"/>
         <w:spacing w:before="100" w:beforeAutospacing="1" w:after="100" w:afterAutospacing="1" w:line="240" w:lineRule="auto"/>
         <w:ind w:left="1440"/>
-        <w:jc w:val="left"/>
         <w:outlineLvl w:val="0"/>
         <w:rPr>
           <w:rFonts w:eastAsia="Times New Roman" w:cstheme="minorHAnsi"/>
@@ -2722,10 +2636,128 @@
         <w:rPr>
           <w:rFonts w:eastAsia="Times New Roman" w:cstheme="minorHAnsi"/>
           <w:kern w:val="36"/>
-          <w:lang w:eastAsia="bg-BG"/>
-        </w:rPr>
-        <w:lastRenderedPageBreak/>
-        <w:t>-Докторът-онколог трябва да може да въвежда в системата информация свързана с текущото състояние на пациента след извършване на медицински преглед.</w:t>
+          <w:lang w:val="en-GB" w:eastAsia="bg-BG"/>
+        </w:rPr>
+        <w:t>-</w:t>
+      </w:r>
+      <w:r>
+        <w:rPr>
+          <w:rFonts w:eastAsia="Times New Roman" w:cstheme="minorHAnsi"/>
+          <w:kern w:val="36"/>
+          <w:lang w:eastAsia="bg-BG"/>
+        </w:rPr>
+        <w:t>Докторът-онколог трябва да може да въвежда в системата информация свързана с текущото състояние на пациента след извършване на медицински преглед.</w:t>
+      </w:r>
+    </w:p>
+    <w:p>
+      <w:pPr>
+        <w:pStyle w:val="ListParagraph"/>
+        <w:spacing w:before="100" w:beforeAutospacing="1" w:after="100" w:afterAutospacing="1" w:line="240" w:lineRule="auto"/>
+        <w:ind w:left="1440"/>
+        <w:outlineLvl w:val="0"/>
+        <w:rPr>
+          <w:rFonts w:eastAsia="Times New Roman" w:cstheme="minorHAnsi"/>
+          <w:kern w:val="36"/>
+          <w:lang w:eastAsia="bg-BG"/>
+        </w:rPr>
+      </w:pPr>
+      <w:r>
+        <w:rPr>
+          <w:rFonts w:eastAsia="Times New Roman" w:cstheme="minorHAnsi"/>
+          <w:kern w:val="36"/>
+          <w:lang w:eastAsia="bg-BG"/>
+        </w:rPr>
+        <w:t>-Докторът-онколог трябва да може да въвежда информация свързана с поставените от него диагноза и лечение на пациента.</w:t>
+      </w:r>
+    </w:p>
+    <w:p>
+      <w:pPr>
+        <w:pStyle w:val="ListParagraph"/>
+        <w:spacing w:before="100" w:beforeAutospacing="1" w:after="100" w:afterAutospacing="1" w:line="240" w:lineRule="auto"/>
+        <w:ind w:left="1440"/>
+        <w:outlineLvl w:val="0"/>
+        <w:rPr>
+          <w:rFonts w:eastAsia="Times New Roman" w:cstheme="minorHAnsi"/>
+          <w:kern w:val="36"/>
+          <w:lang w:eastAsia="bg-BG"/>
+        </w:rPr>
+      </w:pPr>
+      <w:r>
+        <w:rPr>
+          <w:rFonts w:eastAsia="Times New Roman" w:cstheme="minorHAnsi"/>
+          <w:kern w:val="36"/>
+          <w:lang w:eastAsia="bg-BG"/>
+        </w:rPr>
+        <w:t>-За всеки пациент докторът-онколог трябва да</w:t>
+      </w:r>
+      <w:r>
+        <w:rPr>
+          <w:rFonts w:eastAsia="Times New Roman" w:cstheme="minorHAnsi"/>
+          <w:kern w:val="36"/>
+          <w:lang w:val="en-GB" w:eastAsia="bg-BG"/>
+        </w:rPr>
+        <w:t xml:space="preserve"> </w:t>
+      </w:r>
+      <w:r>
+        <w:rPr>
+          <w:rFonts w:eastAsia="Times New Roman" w:cstheme="minorHAnsi"/>
+          <w:kern w:val="36"/>
+          <w:lang w:eastAsia="bg-BG"/>
+        </w:rPr>
+        <w:t>може му се представи статистика за определен период от време, през което е приложено дадено лечение</w:t>
+      </w:r>
+      <w:r>
+        <w:rPr>
+          <w:rFonts w:eastAsia="Times New Roman" w:cstheme="minorHAnsi"/>
+          <w:kern w:val="36"/>
+          <w:lang w:val="en-GB" w:eastAsia="bg-BG"/>
+        </w:rPr>
+        <w:t xml:space="preserve">, </w:t>
+      </w:r>
+      <w:r>
+        <w:rPr>
+          <w:rFonts w:eastAsia="Times New Roman" w:cstheme="minorHAnsi"/>
+          <w:kern w:val="36"/>
+          <w:lang w:eastAsia="bg-BG"/>
+        </w:rPr>
+        <w:t>за да може да се видят разликите в състоянието на пациента. Това означава сравнение на параметри свързани с тумора: дали големината му намалява</w:t>
+      </w:r>
+      <w:r>
+        <w:rPr>
+          <w:rFonts w:eastAsia="Times New Roman" w:cstheme="minorHAnsi"/>
+          <w:kern w:val="36"/>
+          <w:lang w:val="en-GB" w:eastAsia="bg-BG"/>
+        </w:rPr>
+        <w:t xml:space="preserve">, </w:t>
+      </w:r>
+      <w:r>
+        <w:rPr>
+          <w:rFonts w:eastAsia="Times New Roman" w:cstheme="minorHAnsi"/>
+          <w:kern w:val="36"/>
+          <w:lang w:eastAsia="bg-BG"/>
+        </w:rPr>
+        <w:t>дали възпалението на регионалните лимфни възли спада. Ако състоянието на пациента е много усложнено, главната цел на лечението е да потисне разпространяването на тумора, затова се очаква състоянието на пациента да не се влошава.</w:t>
+      </w:r>
+    </w:p>
+    <w:p>
+      <w:pPr>
+        <w:pStyle w:val="ListParagraph"/>
+        <w:spacing w:before="100" w:beforeAutospacing="1" w:after="100" w:afterAutospacing="1" w:line="240" w:lineRule="auto"/>
+        <w:ind w:left="1440"/>
+        <w:outlineLvl w:val="0"/>
+        <w:rPr>
+          <w:rFonts w:eastAsia="Times New Roman" w:cstheme="minorHAnsi"/>
+          <w:kern w:val="36"/>
+          <w:lang w:eastAsia="bg-BG"/>
+        </w:rPr>
+      </w:pPr>
+      <w:r>
+        <w:rPr>
+          <w:rFonts w:eastAsia="Times New Roman" w:cstheme="minorHAnsi"/>
+          <w:kern w:val="36"/>
+          <w:lang w:eastAsia="bg-BG"/>
+        </w:rPr>
+        <w:t>-Докторът-онколог трябва да може по всяко време да има достъп до това през какво лечение е минал пациента от началото на неговата регистрация и какво е текущото лечение.</w:t>
       </w:r>
     </w:p>
     <w:p>
@@ -2741,14 +2773,6 @@
           <w:lang w:eastAsia="bg-BG"/>
         </w:rPr>
       </w:pPr>
-      <w:r>
-        <w:rPr>
-          <w:rFonts w:eastAsia="Times New Roman" w:cstheme="minorHAnsi"/>
-          <w:kern w:val="36"/>
-          <w:lang w:eastAsia="bg-BG"/>
-        </w:rPr>
-        <w:t>-За всеки пациент докторът-онколог трябва да може му се представи статистика за определен период от време, през което е приложено дадено лечение, за да може да се видят разликите в състоянието на пациента. Това означава сравнение на параметри свързани с тумора: дали големината му намалява, дали възпалението на регионалните лимфни възли спада. Ако състоянието на пациента е много усложнено, главната цел на лечението е да потисне разпространяването на тумора, затова се очаква състоянието на пациента да не се влошава.</w:t>
-      </w:r>
     </w:p>
     <w:p>
       <w:pPr>
@@ -2763,14 +2787,6 @@
           <w:lang w:eastAsia="bg-BG"/>
         </w:rPr>
       </w:pPr>
-      <w:r>
-        <w:rPr>
-          <w:rFonts w:eastAsia="Times New Roman" w:cstheme="minorHAnsi"/>
-          <w:kern w:val="36"/>
-          <w:lang w:eastAsia="bg-BG"/>
-        </w:rPr>
-        <w:t>-Докторът-онколог трябва да може по всяко време да има достъп до това през какво лечение е минал пациента от началото на неговата регистрация и какво е текущото лечение.</w:t>
-      </w:r>
     </w:p>
     <w:p>
       <w:pPr>
@@ -2785,14 +2801,6 @@
           <w:lang w:eastAsia="bg-BG"/>
         </w:rPr>
       </w:pPr>
-      <w:r>
-        <w:rPr>
-          <w:rFonts w:eastAsia="Times New Roman" w:cstheme="minorHAnsi"/>
-          <w:kern w:val="36"/>
-          <w:lang w:eastAsia="bg-BG"/>
-        </w:rPr>
-        <w:t>-Докторът трябва да разполага с график с пациенти за преглед(изследване) за деня, предоставен от софтуерът.</w:t>
-      </w:r>
     </w:p>
     <w:p>
       <w:pPr>
@@ -2866,35 +2874,49 @@
           <w:color w:val="000000"/>
           <w:lang w:eastAsia="bg-BG"/>
         </w:rPr>
+        <w:lastRenderedPageBreak/>
         <w:drawing>
-          <wp:inline distT="0" distB="0" distL="0" distR="0" wp14:anchorId="521EE2ED" wp14:editId="05F47A43">
-            <wp:extent cx="5097594" cy="2946625"/>
-            <wp:effectExtent l="0" t="0" r="0" b="0"/>
-            <wp:docPr id="13" name="image5.jpg"/>
-            <wp:cNvGraphicFramePr/>
+          <wp:inline distT="0" distB="0" distL="0" distR="0" wp14:anchorId="33B13904" wp14:editId="020DAC76">
+            <wp:extent cx="4752975" cy="2162175"/>
+            <wp:effectExtent l="0" t="0" r="9525" b="9525"/>
+            <wp:docPr id="2" name="Picture 2"/>
+            <wp:cNvGraphicFramePr>
+              <a:graphicFrameLocks xmlns:a="http://schemas.openxmlformats.org/drawingml/2006/main" noChangeAspect="1"/>
+            </wp:cNvGraphicFramePr>
             <a:graphic xmlns:a="http://schemas.openxmlformats.org/drawingml/2006/main">
               <a:graphicData uri="http://schemas.openxmlformats.org/drawingml/2006/picture">
                 <pic:pic xmlns:pic="http://schemas.openxmlformats.org/drawingml/2006/picture">
                   <pic:nvPicPr>
-                    <pic:cNvPr id="0" name="image5.jpg"/>
-                    <pic:cNvPicPr preferRelativeResize="0"/>
+                    <pic:cNvPr id="0" name="Picture 1"/>
+                    <pic:cNvPicPr>
+                      <a:picLocks noChangeAspect="1" noChangeArrowheads="1"/>
+                    </pic:cNvPicPr>
                   </pic:nvPicPr>
                   <pic:blipFill>
-                    <a:blip r:embed="rId14"/>
+                    <a:blip r:embed="rId14">
+                      <a:extLst>
+                        <a:ext uri="{28A0092B-C50C-407E-A947-70E740481C1C}">
+                          <a14:useLocalDpi xmlns:a14="http://schemas.microsoft.com/office/drawing/2010/main" val="0"/>
+                        </a:ext>
+                      </a:extLst>
+                    </a:blip>
                     <a:srcRect/>
                     <a:stretch>
                       <a:fillRect/>
                     </a:stretch>
                   </pic:blipFill>
-                  <pic:spPr>
+                  <pic:spPr bwMode="auto">
                     <a:xfrm>
                       <a:off x="0" y="0"/>
-                      <a:ext cx="5097594" cy="2946625"/>
+                      <a:ext cx="4752975" cy="2162175"/>
                     </a:xfrm>
                     <a:prstGeom prst="rect">
                       <a:avLst/>
                     </a:prstGeom>
-                    <a:ln/>
+                    <a:noFill/>
+                    <a:ln>
+                      <a:noFill/>
+                    </a:ln>
                   </pic:spPr>
                 </pic:pic>
               </a:graphicData>
@@ -2942,28 +2964,7 @@
           <w:kern w:val="36"/>
           <w:lang w:eastAsia="bg-BG"/>
         </w:rPr>
-        <w:t>-В системата той трябва да може да си избере час за преглед(изследване), избирайки свободен в това време доктор.</w:t>
-      </w:r>
-    </w:p>
-    <w:p>
-      <w:pPr>
-        <w:pStyle w:val="ListParagraph"/>
-        <w:spacing w:before="100" w:beforeAutospacing="1" w:after="100" w:afterAutospacing="1" w:line="240" w:lineRule="auto"/>
-        <w:ind w:left="1440"/>
-        <w:outlineLvl w:val="0"/>
-        <w:rPr>
-          <w:rFonts w:eastAsia="Times New Roman" w:cstheme="minorHAnsi"/>
-          <w:kern w:val="36"/>
-          <w:lang w:eastAsia="bg-BG"/>
-        </w:rPr>
-      </w:pPr>
-      <w:r>
-        <w:rPr>
-          <w:rFonts w:eastAsia="Times New Roman" w:cstheme="minorHAnsi"/>
-          <w:kern w:val="36"/>
-          <w:lang w:eastAsia="bg-BG"/>
-        </w:rPr>
-        <w:t>-След извършване на преглед и регистрация на данните от страна на доктора, пациентът автоматично да получава избраното от системата лечение.</w:t>
+        <w:t>-След извършване на преглед и регистрация на данните от страна на доктора, пациентът автоматично да получава препоръчаното му лечение.</w:t>
       </w:r>
     </w:p>
     <w:p>
@@ -3071,7 +3072,6 @@
           <w:color w:val="000000"/>
           <w:lang w:eastAsia="bg-BG"/>
         </w:rPr>
-        <w:lastRenderedPageBreak/>
         <w:drawing>
           <wp:inline distT="0" distB="0" distL="0" distR="0" wp14:anchorId="0F031FDB" wp14:editId="05E9BAED">
             <wp:extent cx="4244340" cy="2514600"/>
@@ -3208,7 +3208,7 @@
           <w:lang w:eastAsia="bg-BG"/>
         </w:rPr>
       </w:pPr>
-      <w:bookmarkStart w:id="14" w:name="Логика"/>
+      <w:bookmarkStart w:id="13" w:name="Логика"/>
       <w:r>
         <w:rPr>
           <w:b/>
@@ -3217,6 +3217,7 @@
           <w:szCs w:val="48"/>
           <w:lang w:eastAsia="bg-BG"/>
         </w:rPr>
+        <w:lastRenderedPageBreak/>
         <w:drawing>
           <wp:anchor distT="0" distB="0" distL="114300" distR="114300" simplePos="0" relativeHeight="251658752" behindDoc="0" locked="0" layoutInCell="1" allowOverlap="1" wp14:anchorId="02CDC2C2" wp14:editId="071E4C06">
             <wp:simplePos x="0" y="0"/>
@@ -3285,7 +3286,7 @@
         </w:rPr>
         <w:t>Логически изглед</w:t>
       </w:r>
-      <w:bookmarkEnd w:id="14"/>
+      <w:bookmarkEnd w:id="13"/>
     </w:p>
     <w:p>
       <w:pPr>
@@ -3309,64 +3310,11 @@
         <w:ind w:left="720"/>
       </w:pPr>
       <w:r>
+        <w:t xml:space="preserve">На диаграмата са показани всички основни класове в системата. При създаване на системата се генерират потребители от клас Administrator. При начало на практиката на нов лекар, тези потребители създават потребител от клас Doctor, който репрезентира този лекар. Той има за задача да поддържа информацията за себе си (EGN, номер на активната диплома, и в кое лечебно заведение практикува). Лечебните заведения също като лекарите се добавят само и единствено от администратор. Потребителят може сам да си създаде профил, а в противен случай, когато нов пациент се изследва, то лекарят при когото се изследва е длъжен да направи нов запис от клас Patient. За потребителско име на този клас се приема ЕГН-то на лицето и му се поставя автоматично генерирана парола. Когато пациента иска да запази час той може да направи заявка за преглед репрезентирана от класа HealthCheckRequest, която лекарят за когото е заявката може да приеме или откаже. При преглед на пациент се създава обект от клас HealthCheck в който се държи дата на прегледа и диагноза поставена през него. Диагнозата се репрезентира от класа Diagnose.  Една и съща диагноза може да продължи да бъде валидна дори и за повече от един прегледа. Всяка диагноза предполага предприето лечение което се репрезентира от класа Treatment.  Пациентите имат достъп до всички свои прегледи и диагнози настоящи и </w:t>
+      </w:r>
+      <w:r>
         <w:lastRenderedPageBreak/>
-        <w:t xml:space="preserve">На диаграмата са показани всички основни класове в системата. При създаване на системата се генерират потребители от клас </w:t>
-      </w:r>
-      <w:proofErr w:type="spellStart"/>
-      <w:r>
-        <w:t>Administrator</w:t>
-      </w:r>
-      <w:proofErr w:type="spellEnd"/>
-      <w:r>
-        <w:t xml:space="preserve">. При начало на практиката на нов лекар, тези потребители създават потребител от клас </w:t>
-      </w:r>
-      <w:proofErr w:type="spellStart"/>
-      <w:r>
-        <w:t>Doctor</w:t>
-      </w:r>
-      <w:proofErr w:type="spellEnd"/>
-      <w:r>
-        <w:t xml:space="preserve">, който репрезентира този лекар. Той има за задача да поддържа информацията за себе си (EGN, номер на активната диплома, и в кое лечебно заведение практикува). Лечебните заведения също като лекарите се добавят само и единствено от администратор. Потребителят може сам да си създаде профил, а в противен случай, когато нов пациент се изследва, то лекарят при когото се изследва е длъжен да направи нов запис от клас </w:t>
-      </w:r>
-      <w:proofErr w:type="spellStart"/>
-      <w:r>
-        <w:t>Patient</w:t>
-      </w:r>
-      <w:proofErr w:type="spellEnd"/>
-      <w:r>
-        <w:t xml:space="preserve">. За потребителско име на този клас се приема ЕГН-то на лицето и му се поставя автоматично генерирана парола. Когато пациента иска да запази час той може да направи заявка за преглед репрезентирана от класа </w:t>
-      </w:r>
-      <w:proofErr w:type="spellStart"/>
-      <w:r>
-        <w:t>HealthCheckRequest</w:t>
-      </w:r>
-      <w:proofErr w:type="spellEnd"/>
-      <w:r>
-        <w:t xml:space="preserve">, която лекарят за когото е заявката може да приеме или откаже. При преглед на пациент се създава обект от клас </w:t>
-      </w:r>
-      <w:proofErr w:type="spellStart"/>
-      <w:r>
-        <w:t>HealthCheck</w:t>
-      </w:r>
-      <w:proofErr w:type="spellEnd"/>
-      <w:r>
-        <w:t xml:space="preserve"> в който се държи дата на прегледа и диагноза поставена през него. Диагнозата се репрезентира от класа </w:t>
-      </w:r>
-      <w:proofErr w:type="spellStart"/>
-      <w:r>
-        <w:t>Diagnose</w:t>
-      </w:r>
-      <w:proofErr w:type="spellEnd"/>
-      <w:r>
-        <w:t xml:space="preserve">.  Една и съща диагноза може да продължи да бъде валидна дори и за повече от един прегледа. Всяка диагноза предполага предприето лечение което се репрезентира от класа </w:t>
-      </w:r>
-      <w:proofErr w:type="spellStart"/>
-      <w:r>
-        <w:t>Treatment</w:t>
-      </w:r>
-      <w:proofErr w:type="spellEnd"/>
-      <w:r>
-        <w:t>.  Пациентите имат достъп до всички свои прегледи и диагнози настоящи и предишни.  Лекарите имат достъп до пълна информация за всички изминали прегледи и диагнози и лечения.</w:t>
+        <w:t>предишни.  Лекарите имат достъп до пълна информация за всички изминали прегледи и диагнози и лечения.</w:t>
       </w:r>
     </w:p>
     <w:p>
@@ -3401,7 +3349,7 @@
           <w:lang w:eastAsia="bg-BG"/>
         </w:rPr>
       </w:pPr>
-      <w:bookmarkStart w:id="15" w:name="Процес"/>
+      <w:bookmarkStart w:id="14" w:name="Процес"/>
       <w:r>
         <w:rPr>
           <w:rFonts w:eastAsia="Times New Roman" w:cstheme="minorHAnsi"/>
@@ -3412,7 +3360,6 @@
           <w:szCs w:val="48"/>
           <w:lang w:eastAsia="bg-BG"/>
         </w:rPr>
-        <w:lastRenderedPageBreak/>
         <w:t xml:space="preserve">3.3. </w:t>
       </w:r>
       <w:r>
@@ -3427,7 +3374,7 @@
         </w:rPr>
         <w:t>Процесен изглед</w:t>
       </w:r>
-      <w:bookmarkEnd w:id="15"/>
+      <w:bookmarkEnd w:id="14"/>
       <w:r>
         <w:rPr>
           <w:rFonts w:ascii="Times New Roman" w:eastAsia="Times New Roman" w:hAnsi="Times New Roman" w:cs="Times New Roman"/>
@@ -3659,14 +3606,13 @@
           <w:color w:val="000000"/>
         </w:rPr>
       </w:pPr>
-      <w:bookmarkStart w:id="16" w:name="Activity"/>
+      <w:bookmarkStart w:id="15" w:name="Activity"/>
       <w:r>
         <w:rPr>
           <w:noProof/>
           <w:color w:val="000000"/>
           <w:lang w:eastAsia="bg-BG"/>
         </w:rPr>
-        <w:lastRenderedPageBreak/>
         <w:drawing>
           <wp:inline distT="0" distB="0" distL="0" distR="0" wp14:anchorId="0B0159A2" wp14:editId="4DD85B2A">
             <wp:extent cx="4845376" cy="3715607"/>
@@ -3703,7 +3649,7 @@
           </wp:inline>
         </w:drawing>
       </w:r>
-      <w:bookmarkEnd w:id="16"/>
+      <w:bookmarkEnd w:id="15"/>
     </w:p>
     <w:p>
       <w:pPr>
@@ -3724,27 +3670,13 @@
           <w:color w:val="000000"/>
         </w:rPr>
       </w:pPr>
-      <w:bookmarkStart w:id="17" w:name="_heading=h.30j0zll" w:colFirst="0" w:colLast="0"/>
-      <w:bookmarkEnd w:id="17"/>
+      <w:bookmarkStart w:id="16" w:name="_heading=h.30j0zll" w:colFirst="0" w:colLast="0"/>
+      <w:bookmarkEnd w:id="16"/>
       <w:r>
         <w:rPr>
           <w:color w:val="000000"/>
         </w:rPr>
-        <w:t xml:space="preserve">Тази UML </w:t>
-      </w:r>
-      <w:proofErr w:type="spellStart"/>
-      <w:r>
-        <w:rPr>
-          <w:color w:val="000000"/>
-        </w:rPr>
-        <w:t>Activity</w:t>
-      </w:r>
-      <w:proofErr w:type="spellEnd"/>
-      <w:r>
-        <w:rPr>
-          <w:color w:val="000000"/>
-        </w:rPr>
-        <w:t xml:space="preserve"> диаграма представя процеса по логване , ако вече имаме направена регистрация или направата на регистрация, при отсъствието на такава, действието се извършва от една страна на лекарите ,  и от друга страна на пациентите. Всеки пациент, може да извърши търсене и да избере конкретен лекар-онколог, след което може да си запази час при него, да смени своя час за преглед, или да го отмени. Като при всяко запазване на час или промяна в него, пациентът получава напомнящ имейл. Лекарите , от своя страна , могат да актуализират слотовете, да преглеждат  епикризите на пациентите или да добавят нови такива.</w:t>
+        <w:t>Тази UML Activity диаграма представя процеса по логване , ако вече имаме направена регистрация или направата на регистрация, при отсъствието на такава, действието се извършва от една страна на лекарите ,  и от друга страна на пациентите. Всеки пациент, може да извърши търсене и да избере конкретен лекар-онколог, след което може да си запази час при него, да смени своя час за преглед, или да го отмени. Като при всяко запазване на час или промяна в него, пациентът получава напомнящ имейл. Лекарите , от своя страна , могат да актуализират слотовете, да преглеждат  епикризите на пациентите или да добавят нови такива.</w:t>
       </w:r>
     </w:p>
     <w:p>
@@ -3806,7 +3738,7 @@
           <w:lang w:eastAsia="bg-BG"/>
         </w:rPr>
       </w:pPr>
-      <w:bookmarkStart w:id="18" w:name="Внедряване"/>
+      <w:bookmarkStart w:id="17" w:name="Внедряване"/>
       <w:r>
         <w:rPr>
           <w:rFonts w:eastAsia="Times New Roman" w:cstheme="minorHAnsi"/>
@@ -3844,7 +3776,7 @@
         <w:t>Изглед на внедряването</w:t>
       </w:r>
     </w:p>
-    <w:bookmarkEnd w:id="18"/>
+    <w:bookmarkEnd w:id="17"/>
     <w:p>
       <w:pPr>
         <w:pStyle w:val="ListParagraph"/>
@@ -4003,1239 +3935,31 @@
         </w:rPr>
         <w:t xml:space="preserve"> </w:t>
       </w:r>
-      <w:proofErr w:type="spellStart"/>
       <w:r>
         <w:rPr>
           <w:rFonts w:eastAsia="Times New Roman" w:cstheme="minorHAnsi"/>
           <w:kern w:val="36"/>
           <w:lang w:val="en-GB" w:eastAsia="bg-BG"/>
         </w:rPr>
-        <w:t>От</w:t>
-      </w:r>
-      <w:proofErr w:type="spellEnd"/>
+        <w:t xml:space="preserve">От една страна са докторите и пациентите, свързани към интернет, използват уеб браузър, за да достъпят услугите предоставени от софтуера. Главното приложение се изпълнява на друга </w:t>
+      </w:r>
+      <w:proofErr w:type="gramStart"/>
       <w:r>
         <w:rPr>
           <w:rFonts w:eastAsia="Times New Roman" w:cstheme="minorHAnsi"/>
           <w:kern w:val="36"/>
           <w:lang w:val="en-GB" w:eastAsia="bg-BG"/>
         </w:rPr>
-        <w:t xml:space="preserve"> </w:t>
-      </w:r>
-      <w:proofErr w:type="spellStart"/>
+        <w:t>машина(</w:t>
+      </w:r>
+      <w:proofErr w:type="gramEnd"/>
       <w:r>
         <w:rPr>
           <w:rFonts w:eastAsia="Times New Roman" w:cstheme="minorHAnsi"/>
           <w:kern w:val="36"/>
           <w:lang w:val="en-GB" w:eastAsia="bg-BG"/>
         </w:rPr>
-        <w:t>една</w:t>
-      </w:r>
-      <w:proofErr w:type="spellEnd"/>
-      <w:r>
-        <w:rPr>
-          <w:rFonts w:eastAsia="Times New Roman" w:cstheme="minorHAnsi"/>
-          <w:kern w:val="36"/>
-          <w:lang w:val="en-GB" w:eastAsia="bg-BG"/>
-        </w:rPr>
-        <w:t xml:space="preserve"> </w:t>
-      </w:r>
-      <w:proofErr w:type="spellStart"/>
-      <w:r>
-        <w:rPr>
-          <w:rFonts w:eastAsia="Times New Roman" w:cstheme="minorHAnsi"/>
-          <w:kern w:val="36"/>
-          <w:lang w:val="en-GB" w:eastAsia="bg-BG"/>
-        </w:rPr>
-        <w:t>страна</w:t>
-      </w:r>
-      <w:proofErr w:type="spellEnd"/>
-      <w:r>
-        <w:rPr>
-          <w:rFonts w:eastAsia="Times New Roman" w:cstheme="minorHAnsi"/>
-          <w:kern w:val="36"/>
-          <w:lang w:val="en-GB" w:eastAsia="bg-BG"/>
-        </w:rPr>
-        <w:t xml:space="preserve"> </w:t>
-      </w:r>
-      <w:proofErr w:type="spellStart"/>
-      <w:r>
-        <w:rPr>
-          <w:rFonts w:eastAsia="Times New Roman" w:cstheme="minorHAnsi"/>
-          <w:kern w:val="36"/>
-          <w:lang w:val="en-GB" w:eastAsia="bg-BG"/>
-        </w:rPr>
-        <w:t>са</w:t>
-      </w:r>
-      <w:proofErr w:type="spellEnd"/>
-      <w:r>
-        <w:rPr>
-          <w:rFonts w:eastAsia="Times New Roman" w:cstheme="minorHAnsi"/>
-          <w:kern w:val="36"/>
-          <w:lang w:val="en-GB" w:eastAsia="bg-BG"/>
-        </w:rPr>
-        <w:t xml:space="preserve"> </w:t>
-      </w:r>
-      <w:proofErr w:type="spellStart"/>
-      <w:r>
-        <w:rPr>
-          <w:rFonts w:eastAsia="Times New Roman" w:cstheme="minorHAnsi"/>
-          <w:kern w:val="36"/>
-          <w:lang w:val="en-GB" w:eastAsia="bg-BG"/>
-        </w:rPr>
-        <w:t>докторите</w:t>
-      </w:r>
-      <w:proofErr w:type="spellEnd"/>
-      <w:r>
-        <w:rPr>
-          <w:rFonts w:eastAsia="Times New Roman" w:cstheme="minorHAnsi"/>
-          <w:kern w:val="36"/>
-          <w:lang w:val="en-GB" w:eastAsia="bg-BG"/>
-        </w:rPr>
-        <w:t xml:space="preserve"> и </w:t>
-      </w:r>
-      <w:proofErr w:type="spellStart"/>
-      <w:r>
-        <w:rPr>
-          <w:rFonts w:eastAsia="Times New Roman" w:cstheme="minorHAnsi"/>
-          <w:kern w:val="36"/>
-          <w:lang w:val="en-GB" w:eastAsia="bg-BG"/>
-        </w:rPr>
-        <w:t>пациентите</w:t>
-      </w:r>
-      <w:proofErr w:type="spellEnd"/>
-      <w:r>
-        <w:rPr>
-          <w:rFonts w:eastAsia="Times New Roman" w:cstheme="minorHAnsi"/>
-          <w:kern w:val="36"/>
-          <w:lang w:val="en-GB" w:eastAsia="bg-BG"/>
-        </w:rPr>
-        <w:t xml:space="preserve">, </w:t>
-      </w:r>
-      <w:proofErr w:type="spellStart"/>
-      <w:r>
-        <w:rPr>
-          <w:rFonts w:eastAsia="Times New Roman" w:cstheme="minorHAnsi"/>
-          <w:kern w:val="36"/>
-          <w:lang w:val="en-GB" w:eastAsia="bg-BG"/>
-        </w:rPr>
-        <w:t>свързани</w:t>
-      </w:r>
-      <w:proofErr w:type="spellEnd"/>
-      <w:r>
-        <w:rPr>
-          <w:rFonts w:eastAsia="Times New Roman" w:cstheme="minorHAnsi"/>
-          <w:kern w:val="36"/>
-          <w:lang w:val="en-GB" w:eastAsia="bg-BG"/>
-        </w:rPr>
-        <w:t xml:space="preserve"> </w:t>
-      </w:r>
-      <w:proofErr w:type="spellStart"/>
-      <w:r>
-        <w:rPr>
-          <w:rFonts w:eastAsia="Times New Roman" w:cstheme="minorHAnsi"/>
-          <w:kern w:val="36"/>
-          <w:lang w:val="en-GB" w:eastAsia="bg-BG"/>
-        </w:rPr>
-        <w:t>към</w:t>
-      </w:r>
-      <w:proofErr w:type="spellEnd"/>
-      <w:r>
-        <w:rPr>
-          <w:rFonts w:eastAsia="Times New Roman" w:cstheme="minorHAnsi"/>
-          <w:kern w:val="36"/>
-          <w:lang w:val="en-GB" w:eastAsia="bg-BG"/>
-        </w:rPr>
-        <w:t xml:space="preserve"> </w:t>
-      </w:r>
-      <w:proofErr w:type="spellStart"/>
-      <w:r>
-        <w:rPr>
-          <w:rFonts w:eastAsia="Times New Roman" w:cstheme="minorHAnsi"/>
-          <w:kern w:val="36"/>
-          <w:lang w:val="en-GB" w:eastAsia="bg-BG"/>
-        </w:rPr>
-        <w:t>интернет</w:t>
-      </w:r>
-      <w:proofErr w:type="spellEnd"/>
-      <w:r>
-        <w:rPr>
-          <w:rFonts w:eastAsia="Times New Roman" w:cstheme="minorHAnsi"/>
-          <w:kern w:val="36"/>
-          <w:lang w:val="en-GB" w:eastAsia="bg-BG"/>
-        </w:rPr>
-        <w:t xml:space="preserve">, </w:t>
-      </w:r>
-      <w:proofErr w:type="spellStart"/>
-      <w:r>
-        <w:rPr>
-          <w:rFonts w:eastAsia="Times New Roman" w:cstheme="minorHAnsi"/>
-          <w:kern w:val="36"/>
-          <w:lang w:val="en-GB" w:eastAsia="bg-BG"/>
-        </w:rPr>
-        <w:t>използват</w:t>
-      </w:r>
-      <w:proofErr w:type="spellEnd"/>
-      <w:r>
-        <w:rPr>
-          <w:rFonts w:eastAsia="Times New Roman" w:cstheme="minorHAnsi"/>
-          <w:kern w:val="36"/>
-          <w:lang w:val="en-GB" w:eastAsia="bg-BG"/>
-        </w:rPr>
-        <w:t xml:space="preserve"> </w:t>
-      </w:r>
-      <w:proofErr w:type="spellStart"/>
-      <w:r>
-        <w:rPr>
-          <w:rFonts w:eastAsia="Times New Roman" w:cstheme="minorHAnsi"/>
-          <w:kern w:val="36"/>
-          <w:lang w:val="en-GB" w:eastAsia="bg-BG"/>
-        </w:rPr>
-        <w:t>уеб</w:t>
-      </w:r>
-      <w:proofErr w:type="spellEnd"/>
-      <w:r>
-        <w:rPr>
-          <w:rFonts w:eastAsia="Times New Roman" w:cstheme="minorHAnsi"/>
-          <w:kern w:val="36"/>
-          <w:lang w:val="en-GB" w:eastAsia="bg-BG"/>
-        </w:rPr>
-        <w:t xml:space="preserve"> </w:t>
-      </w:r>
-      <w:proofErr w:type="spellStart"/>
-      <w:r>
-        <w:rPr>
-          <w:rFonts w:eastAsia="Times New Roman" w:cstheme="minorHAnsi"/>
-          <w:kern w:val="36"/>
-          <w:lang w:val="en-GB" w:eastAsia="bg-BG"/>
-        </w:rPr>
-        <w:t>браузър</w:t>
-      </w:r>
-      <w:proofErr w:type="spellEnd"/>
-      <w:r>
-        <w:rPr>
-          <w:rFonts w:eastAsia="Times New Roman" w:cstheme="minorHAnsi"/>
-          <w:kern w:val="36"/>
-          <w:lang w:val="en-GB" w:eastAsia="bg-BG"/>
-        </w:rPr>
-        <w:t xml:space="preserve">, </w:t>
-      </w:r>
-      <w:proofErr w:type="spellStart"/>
-      <w:r>
-        <w:rPr>
-          <w:rFonts w:eastAsia="Times New Roman" w:cstheme="minorHAnsi"/>
-          <w:kern w:val="36"/>
-          <w:lang w:val="en-GB" w:eastAsia="bg-BG"/>
-        </w:rPr>
-        <w:t>за</w:t>
-      </w:r>
-      <w:proofErr w:type="spellEnd"/>
-      <w:r>
-        <w:rPr>
-          <w:rFonts w:eastAsia="Times New Roman" w:cstheme="minorHAnsi"/>
-          <w:kern w:val="36"/>
-          <w:lang w:val="en-GB" w:eastAsia="bg-BG"/>
-        </w:rPr>
-        <w:t xml:space="preserve"> </w:t>
-      </w:r>
-      <w:proofErr w:type="spellStart"/>
-      <w:r>
-        <w:rPr>
-          <w:rFonts w:eastAsia="Times New Roman" w:cstheme="minorHAnsi"/>
-          <w:kern w:val="36"/>
-          <w:lang w:val="en-GB" w:eastAsia="bg-BG"/>
-        </w:rPr>
-        <w:t>да</w:t>
-      </w:r>
-      <w:proofErr w:type="spellEnd"/>
-      <w:r>
-        <w:rPr>
-          <w:rFonts w:eastAsia="Times New Roman" w:cstheme="minorHAnsi"/>
-          <w:kern w:val="36"/>
-          <w:lang w:val="en-GB" w:eastAsia="bg-BG"/>
-        </w:rPr>
-        <w:t xml:space="preserve"> </w:t>
-      </w:r>
-      <w:proofErr w:type="spellStart"/>
-      <w:r>
-        <w:rPr>
-          <w:rFonts w:eastAsia="Times New Roman" w:cstheme="minorHAnsi"/>
-          <w:kern w:val="36"/>
-          <w:lang w:val="en-GB" w:eastAsia="bg-BG"/>
-        </w:rPr>
-        <w:t>достъпят</w:t>
-      </w:r>
-      <w:proofErr w:type="spellEnd"/>
-      <w:r>
-        <w:rPr>
-          <w:rFonts w:eastAsia="Times New Roman" w:cstheme="minorHAnsi"/>
-          <w:kern w:val="36"/>
-          <w:lang w:val="en-GB" w:eastAsia="bg-BG"/>
-        </w:rPr>
-        <w:t xml:space="preserve"> </w:t>
-      </w:r>
-      <w:proofErr w:type="spellStart"/>
-      <w:r>
-        <w:rPr>
-          <w:rFonts w:eastAsia="Times New Roman" w:cstheme="minorHAnsi"/>
-          <w:kern w:val="36"/>
-          <w:lang w:val="en-GB" w:eastAsia="bg-BG"/>
-        </w:rPr>
-        <w:t>услугите</w:t>
-      </w:r>
-      <w:proofErr w:type="spellEnd"/>
-      <w:r>
-        <w:rPr>
-          <w:rFonts w:eastAsia="Times New Roman" w:cstheme="minorHAnsi"/>
-          <w:kern w:val="36"/>
-          <w:lang w:val="en-GB" w:eastAsia="bg-BG"/>
-        </w:rPr>
-        <w:t xml:space="preserve"> </w:t>
-      </w:r>
-      <w:proofErr w:type="spellStart"/>
-      <w:r>
-        <w:rPr>
-          <w:rFonts w:eastAsia="Times New Roman" w:cstheme="minorHAnsi"/>
-          <w:kern w:val="36"/>
-          <w:lang w:val="en-GB" w:eastAsia="bg-BG"/>
-        </w:rPr>
-        <w:t>предоставени</w:t>
-      </w:r>
-      <w:proofErr w:type="spellEnd"/>
-      <w:r>
-        <w:rPr>
-          <w:rFonts w:eastAsia="Times New Roman" w:cstheme="minorHAnsi"/>
-          <w:kern w:val="36"/>
-          <w:lang w:val="en-GB" w:eastAsia="bg-BG"/>
-        </w:rPr>
-        <w:t xml:space="preserve"> </w:t>
-      </w:r>
-      <w:proofErr w:type="spellStart"/>
-      <w:r>
-        <w:rPr>
-          <w:rFonts w:eastAsia="Times New Roman" w:cstheme="minorHAnsi"/>
-          <w:kern w:val="36"/>
-          <w:lang w:val="en-GB" w:eastAsia="bg-BG"/>
-        </w:rPr>
-        <w:t>от</w:t>
-      </w:r>
-      <w:proofErr w:type="spellEnd"/>
-      <w:r>
-        <w:rPr>
-          <w:rFonts w:eastAsia="Times New Roman" w:cstheme="minorHAnsi"/>
-          <w:kern w:val="36"/>
-          <w:lang w:val="en-GB" w:eastAsia="bg-BG"/>
-        </w:rPr>
-        <w:t xml:space="preserve"> </w:t>
-      </w:r>
-      <w:proofErr w:type="spellStart"/>
-      <w:r>
-        <w:rPr>
-          <w:rFonts w:eastAsia="Times New Roman" w:cstheme="minorHAnsi"/>
-          <w:kern w:val="36"/>
-          <w:lang w:val="en-GB" w:eastAsia="bg-BG"/>
-        </w:rPr>
-        <w:t>софтуера</w:t>
-      </w:r>
-      <w:proofErr w:type="spellEnd"/>
-      <w:r>
-        <w:rPr>
-          <w:rFonts w:eastAsia="Times New Roman" w:cstheme="minorHAnsi"/>
-          <w:kern w:val="36"/>
-          <w:lang w:val="en-GB" w:eastAsia="bg-BG"/>
-        </w:rPr>
-        <w:t xml:space="preserve">. </w:t>
-      </w:r>
-      <w:proofErr w:type="spellStart"/>
-      <w:r>
-        <w:rPr>
-          <w:rFonts w:eastAsia="Times New Roman" w:cstheme="minorHAnsi"/>
-          <w:kern w:val="36"/>
-          <w:lang w:val="en-GB" w:eastAsia="bg-BG"/>
-        </w:rPr>
-        <w:t>Главното</w:t>
-      </w:r>
-      <w:proofErr w:type="spellEnd"/>
-      <w:r>
-        <w:rPr>
-          <w:rFonts w:eastAsia="Times New Roman" w:cstheme="minorHAnsi"/>
-          <w:kern w:val="36"/>
-          <w:lang w:val="en-GB" w:eastAsia="bg-BG"/>
-        </w:rPr>
-        <w:t xml:space="preserve"> </w:t>
-      </w:r>
-      <w:proofErr w:type="spellStart"/>
-      <w:r>
-        <w:rPr>
-          <w:rFonts w:eastAsia="Times New Roman" w:cstheme="minorHAnsi"/>
-          <w:kern w:val="36"/>
-          <w:lang w:val="en-GB" w:eastAsia="bg-BG"/>
-        </w:rPr>
-        <w:t>приложение</w:t>
-      </w:r>
-      <w:proofErr w:type="spellEnd"/>
-      <w:r>
-        <w:rPr>
-          <w:rFonts w:eastAsia="Times New Roman" w:cstheme="minorHAnsi"/>
-          <w:kern w:val="36"/>
-          <w:lang w:val="en-GB" w:eastAsia="bg-BG"/>
-        </w:rPr>
-        <w:t xml:space="preserve"> </w:t>
-      </w:r>
-      <w:proofErr w:type="spellStart"/>
-      <w:r>
-        <w:rPr>
-          <w:rFonts w:eastAsia="Times New Roman" w:cstheme="minorHAnsi"/>
-          <w:kern w:val="36"/>
-          <w:lang w:val="en-GB" w:eastAsia="bg-BG"/>
-        </w:rPr>
-        <w:t>се</w:t>
-      </w:r>
-      <w:proofErr w:type="spellEnd"/>
-      <w:r>
-        <w:rPr>
-          <w:rFonts w:eastAsia="Times New Roman" w:cstheme="minorHAnsi"/>
-          <w:kern w:val="36"/>
-          <w:lang w:val="en-GB" w:eastAsia="bg-BG"/>
-        </w:rPr>
-        <w:t xml:space="preserve"> </w:t>
-      </w:r>
-      <w:proofErr w:type="spellStart"/>
-      <w:r>
-        <w:rPr>
-          <w:rFonts w:eastAsia="Times New Roman" w:cstheme="minorHAnsi"/>
-          <w:kern w:val="36"/>
-          <w:lang w:val="en-GB" w:eastAsia="bg-BG"/>
-        </w:rPr>
-        <w:t>изпълнява</w:t>
-      </w:r>
-      <w:proofErr w:type="spellEnd"/>
-      <w:r>
-        <w:rPr>
-          <w:rFonts w:eastAsia="Times New Roman" w:cstheme="minorHAnsi"/>
-          <w:kern w:val="36"/>
-          <w:lang w:val="en-GB" w:eastAsia="bg-BG"/>
-        </w:rPr>
-        <w:t xml:space="preserve"> </w:t>
-      </w:r>
-      <w:proofErr w:type="spellStart"/>
-      <w:r>
-        <w:rPr>
-          <w:rFonts w:eastAsia="Times New Roman" w:cstheme="minorHAnsi"/>
-          <w:kern w:val="36"/>
-          <w:lang w:val="en-GB" w:eastAsia="bg-BG"/>
-        </w:rPr>
-        <w:t>на</w:t>
-      </w:r>
-      <w:proofErr w:type="spellEnd"/>
-      <w:r>
-        <w:rPr>
-          <w:rFonts w:eastAsia="Times New Roman" w:cstheme="minorHAnsi"/>
-          <w:kern w:val="36"/>
-          <w:lang w:val="en-GB" w:eastAsia="bg-BG"/>
-        </w:rPr>
-        <w:t xml:space="preserve"> </w:t>
-      </w:r>
-      <w:proofErr w:type="spellStart"/>
-      <w:r>
-        <w:rPr>
-          <w:rFonts w:eastAsia="Times New Roman" w:cstheme="minorHAnsi"/>
-          <w:kern w:val="36"/>
-          <w:lang w:val="en-GB" w:eastAsia="bg-BG"/>
-        </w:rPr>
-        <w:t>друга</w:t>
-      </w:r>
-      <w:proofErr w:type="spellEnd"/>
-      <w:r>
-        <w:rPr>
-          <w:rFonts w:eastAsia="Times New Roman" w:cstheme="minorHAnsi"/>
-          <w:kern w:val="36"/>
-          <w:lang w:val="en-GB" w:eastAsia="bg-BG"/>
-        </w:rPr>
-        <w:t xml:space="preserve"> </w:t>
-      </w:r>
-      <w:proofErr w:type="spellStart"/>
-      <w:proofErr w:type="gramStart"/>
-      <w:r>
-        <w:rPr>
-          <w:rFonts w:eastAsia="Times New Roman" w:cstheme="minorHAnsi"/>
-          <w:kern w:val="36"/>
-          <w:lang w:val="en-GB" w:eastAsia="bg-BG"/>
-        </w:rPr>
-        <w:t>машина</w:t>
-      </w:r>
-      <w:proofErr w:type="spellEnd"/>
-      <w:r>
-        <w:rPr>
-          <w:rFonts w:eastAsia="Times New Roman" w:cstheme="minorHAnsi"/>
-          <w:kern w:val="36"/>
-          <w:lang w:val="en-GB" w:eastAsia="bg-BG"/>
-        </w:rPr>
-        <w:t>(</w:t>
-      </w:r>
-      <w:proofErr w:type="gramEnd"/>
-      <w:r>
-        <w:rPr>
-          <w:rFonts w:eastAsia="Times New Roman" w:cstheme="minorHAnsi"/>
-          <w:kern w:val="36"/>
-          <w:lang w:val="en-GB" w:eastAsia="bg-BG"/>
-        </w:rPr>
-        <w:t xml:space="preserve">Web/Application server), </w:t>
-      </w:r>
-      <w:proofErr w:type="spellStart"/>
-      <w:r>
-        <w:rPr>
-          <w:rFonts w:eastAsia="Times New Roman" w:cstheme="minorHAnsi"/>
-          <w:kern w:val="36"/>
-          <w:lang w:val="en-GB" w:eastAsia="bg-BG"/>
-        </w:rPr>
-        <w:t>като</w:t>
-      </w:r>
-      <w:proofErr w:type="spellEnd"/>
-      <w:r>
-        <w:rPr>
-          <w:rFonts w:eastAsia="Times New Roman" w:cstheme="minorHAnsi"/>
-          <w:kern w:val="36"/>
-          <w:lang w:val="en-GB" w:eastAsia="bg-BG"/>
-        </w:rPr>
-        <w:t xml:space="preserve"> е </w:t>
-      </w:r>
-      <w:proofErr w:type="spellStart"/>
-      <w:r>
-        <w:rPr>
-          <w:rFonts w:eastAsia="Times New Roman" w:cstheme="minorHAnsi"/>
-          <w:kern w:val="36"/>
-          <w:lang w:val="en-GB" w:eastAsia="bg-BG"/>
-        </w:rPr>
-        <w:t>между</w:t>
-      </w:r>
-      <w:proofErr w:type="spellEnd"/>
-      <w:r>
-        <w:rPr>
-          <w:rFonts w:eastAsia="Times New Roman" w:cstheme="minorHAnsi"/>
-          <w:kern w:val="36"/>
-          <w:lang w:val="en-GB" w:eastAsia="bg-BG"/>
-        </w:rPr>
-        <w:t xml:space="preserve"> </w:t>
-      </w:r>
-      <w:proofErr w:type="spellStart"/>
-      <w:r>
-        <w:rPr>
-          <w:rFonts w:eastAsia="Times New Roman" w:cstheme="minorHAnsi"/>
-          <w:kern w:val="36"/>
-          <w:lang w:val="en-GB" w:eastAsia="bg-BG"/>
-        </w:rPr>
-        <w:t>нея</w:t>
-      </w:r>
-      <w:proofErr w:type="spellEnd"/>
-      <w:r>
-        <w:rPr>
-          <w:rFonts w:eastAsia="Times New Roman" w:cstheme="minorHAnsi"/>
-          <w:kern w:val="36"/>
-          <w:lang w:val="en-GB" w:eastAsia="bg-BG"/>
-        </w:rPr>
-        <w:t xml:space="preserve"> и </w:t>
-      </w:r>
-      <w:proofErr w:type="spellStart"/>
-      <w:r>
-        <w:rPr>
-          <w:rFonts w:eastAsia="Times New Roman" w:cstheme="minorHAnsi"/>
-          <w:kern w:val="36"/>
-          <w:lang w:val="en-GB" w:eastAsia="bg-BG"/>
-        </w:rPr>
-        <w:t>връзката</w:t>
-      </w:r>
-      <w:proofErr w:type="spellEnd"/>
-      <w:r>
-        <w:rPr>
-          <w:rFonts w:eastAsia="Times New Roman" w:cstheme="minorHAnsi"/>
-          <w:kern w:val="36"/>
-          <w:lang w:val="en-GB" w:eastAsia="bg-BG"/>
-        </w:rPr>
-        <w:t xml:space="preserve"> и с </w:t>
-      </w:r>
-      <w:proofErr w:type="spellStart"/>
-      <w:r>
-        <w:rPr>
-          <w:rFonts w:eastAsia="Times New Roman" w:cstheme="minorHAnsi"/>
-          <w:kern w:val="36"/>
-          <w:lang w:val="en-GB" w:eastAsia="bg-BG"/>
-        </w:rPr>
-        <w:t>интернет</w:t>
-      </w:r>
-      <w:proofErr w:type="spellEnd"/>
-      <w:r>
-        <w:rPr>
-          <w:rFonts w:eastAsia="Times New Roman" w:cstheme="minorHAnsi"/>
-          <w:kern w:val="36"/>
-          <w:lang w:val="en-GB" w:eastAsia="bg-BG"/>
-        </w:rPr>
-        <w:t xml:space="preserve"> </w:t>
-      </w:r>
-      <w:proofErr w:type="spellStart"/>
-      <w:r>
-        <w:rPr>
-          <w:rFonts w:eastAsia="Times New Roman" w:cstheme="minorHAnsi"/>
-          <w:kern w:val="36"/>
-          <w:lang w:val="en-GB" w:eastAsia="bg-BG"/>
-        </w:rPr>
-        <w:t>поставяме</w:t>
-      </w:r>
-      <w:proofErr w:type="spellEnd"/>
-      <w:r>
-        <w:rPr>
-          <w:rFonts w:eastAsia="Times New Roman" w:cstheme="minorHAnsi"/>
-          <w:kern w:val="36"/>
-          <w:lang w:val="en-GB" w:eastAsia="bg-BG"/>
-        </w:rPr>
-        <w:t xml:space="preserve"> </w:t>
-      </w:r>
-      <w:proofErr w:type="spellStart"/>
-      <w:r>
-        <w:rPr>
-          <w:rFonts w:eastAsia="Times New Roman" w:cstheme="minorHAnsi"/>
-          <w:kern w:val="36"/>
-          <w:lang w:val="en-GB" w:eastAsia="bg-BG"/>
-        </w:rPr>
-        <w:t>защитна</w:t>
-      </w:r>
-      <w:proofErr w:type="spellEnd"/>
-      <w:r>
-        <w:rPr>
-          <w:rFonts w:eastAsia="Times New Roman" w:cstheme="minorHAnsi"/>
-          <w:kern w:val="36"/>
-          <w:lang w:val="en-GB" w:eastAsia="bg-BG"/>
-        </w:rPr>
-        <w:t xml:space="preserve"> </w:t>
-      </w:r>
-      <w:proofErr w:type="spellStart"/>
-      <w:r>
-        <w:rPr>
-          <w:rFonts w:eastAsia="Times New Roman" w:cstheme="minorHAnsi"/>
-          <w:kern w:val="36"/>
-          <w:lang w:val="en-GB" w:eastAsia="bg-BG"/>
-        </w:rPr>
-        <w:t>стена</w:t>
-      </w:r>
-      <w:proofErr w:type="spellEnd"/>
-      <w:r>
-        <w:rPr>
-          <w:rFonts w:eastAsia="Times New Roman" w:cstheme="minorHAnsi"/>
-          <w:kern w:val="36"/>
-          <w:lang w:val="en-GB" w:eastAsia="bg-BG"/>
-        </w:rPr>
-        <w:t xml:space="preserve">(Firewall), </w:t>
-      </w:r>
-      <w:proofErr w:type="spellStart"/>
-      <w:r>
-        <w:rPr>
-          <w:rFonts w:eastAsia="Times New Roman" w:cstheme="minorHAnsi"/>
-          <w:kern w:val="36"/>
-          <w:lang w:val="en-GB" w:eastAsia="bg-BG"/>
-        </w:rPr>
-        <w:t>за</w:t>
-      </w:r>
-      <w:proofErr w:type="spellEnd"/>
-      <w:r>
-        <w:rPr>
-          <w:rFonts w:eastAsia="Times New Roman" w:cstheme="minorHAnsi"/>
-          <w:kern w:val="36"/>
-          <w:lang w:val="en-GB" w:eastAsia="bg-BG"/>
-        </w:rPr>
-        <w:t xml:space="preserve"> </w:t>
-      </w:r>
-      <w:proofErr w:type="spellStart"/>
-      <w:r>
-        <w:rPr>
-          <w:rFonts w:eastAsia="Times New Roman" w:cstheme="minorHAnsi"/>
-          <w:kern w:val="36"/>
-          <w:lang w:val="en-GB" w:eastAsia="bg-BG"/>
-        </w:rPr>
-        <w:t>да</w:t>
-      </w:r>
-      <w:proofErr w:type="spellEnd"/>
-      <w:r>
-        <w:rPr>
-          <w:rFonts w:eastAsia="Times New Roman" w:cstheme="minorHAnsi"/>
-          <w:kern w:val="36"/>
-          <w:lang w:val="en-GB" w:eastAsia="bg-BG"/>
-        </w:rPr>
-        <w:t xml:space="preserve"> </w:t>
-      </w:r>
-      <w:proofErr w:type="spellStart"/>
-      <w:r>
-        <w:rPr>
-          <w:rFonts w:eastAsia="Times New Roman" w:cstheme="minorHAnsi"/>
-          <w:kern w:val="36"/>
-          <w:lang w:val="en-GB" w:eastAsia="bg-BG"/>
-        </w:rPr>
-        <w:t>може</w:t>
-      </w:r>
-      <w:proofErr w:type="spellEnd"/>
-      <w:r>
-        <w:rPr>
-          <w:rFonts w:eastAsia="Times New Roman" w:cstheme="minorHAnsi"/>
-          <w:kern w:val="36"/>
-          <w:lang w:val="en-GB" w:eastAsia="bg-BG"/>
-        </w:rPr>
-        <w:t xml:space="preserve"> </w:t>
-      </w:r>
-      <w:proofErr w:type="spellStart"/>
-      <w:r>
-        <w:rPr>
-          <w:rFonts w:eastAsia="Times New Roman" w:cstheme="minorHAnsi"/>
-          <w:kern w:val="36"/>
-          <w:lang w:val="en-GB" w:eastAsia="bg-BG"/>
-        </w:rPr>
-        <w:t>само</w:t>
-      </w:r>
-      <w:proofErr w:type="spellEnd"/>
-      <w:r>
-        <w:rPr>
-          <w:rFonts w:eastAsia="Times New Roman" w:cstheme="minorHAnsi"/>
-          <w:kern w:val="36"/>
-          <w:lang w:val="en-GB" w:eastAsia="bg-BG"/>
-        </w:rPr>
-        <w:t xml:space="preserve"> </w:t>
-      </w:r>
-      <w:proofErr w:type="spellStart"/>
-      <w:r>
-        <w:rPr>
-          <w:rFonts w:eastAsia="Times New Roman" w:cstheme="minorHAnsi"/>
-          <w:kern w:val="36"/>
-          <w:lang w:val="en-GB" w:eastAsia="bg-BG"/>
-        </w:rPr>
-        <w:t>оторизирани</w:t>
-      </w:r>
-      <w:proofErr w:type="spellEnd"/>
-      <w:r>
-        <w:rPr>
-          <w:rFonts w:eastAsia="Times New Roman" w:cstheme="minorHAnsi"/>
-          <w:kern w:val="36"/>
-          <w:lang w:val="en-GB" w:eastAsia="bg-BG"/>
-        </w:rPr>
-        <w:t xml:space="preserve"> </w:t>
-      </w:r>
-      <w:proofErr w:type="spellStart"/>
-      <w:r>
-        <w:rPr>
-          <w:rFonts w:eastAsia="Times New Roman" w:cstheme="minorHAnsi"/>
-          <w:kern w:val="36"/>
-          <w:lang w:val="en-GB" w:eastAsia="bg-BG"/>
-        </w:rPr>
-        <w:t>лица</w:t>
-      </w:r>
-      <w:proofErr w:type="spellEnd"/>
-      <w:r>
-        <w:rPr>
-          <w:rFonts w:eastAsia="Times New Roman" w:cstheme="minorHAnsi"/>
-          <w:kern w:val="36"/>
-          <w:lang w:val="en-GB" w:eastAsia="bg-BG"/>
-        </w:rPr>
-        <w:t xml:space="preserve"> </w:t>
-      </w:r>
-      <w:proofErr w:type="spellStart"/>
-      <w:r>
-        <w:rPr>
-          <w:rFonts w:eastAsia="Times New Roman" w:cstheme="minorHAnsi"/>
-          <w:kern w:val="36"/>
-          <w:lang w:val="en-GB" w:eastAsia="bg-BG"/>
-        </w:rPr>
-        <w:t>да</w:t>
-      </w:r>
-      <w:proofErr w:type="spellEnd"/>
-      <w:r>
-        <w:rPr>
-          <w:rFonts w:eastAsia="Times New Roman" w:cstheme="minorHAnsi"/>
-          <w:kern w:val="36"/>
-          <w:lang w:val="en-GB" w:eastAsia="bg-BG"/>
-        </w:rPr>
-        <w:t xml:space="preserve"> </w:t>
-      </w:r>
-      <w:proofErr w:type="spellStart"/>
-      <w:r>
-        <w:rPr>
-          <w:rFonts w:eastAsia="Times New Roman" w:cstheme="minorHAnsi"/>
-          <w:kern w:val="36"/>
-          <w:lang w:val="en-GB" w:eastAsia="bg-BG"/>
-        </w:rPr>
-        <w:t>достъпват</w:t>
-      </w:r>
-      <w:proofErr w:type="spellEnd"/>
-      <w:r>
-        <w:rPr>
-          <w:rFonts w:eastAsia="Times New Roman" w:cstheme="minorHAnsi"/>
-          <w:kern w:val="36"/>
-          <w:lang w:val="en-GB" w:eastAsia="bg-BG"/>
-        </w:rPr>
-        <w:t xml:space="preserve"> </w:t>
-      </w:r>
-      <w:proofErr w:type="spellStart"/>
-      <w:r>
-        <w:rPr>
-          <w:rFonts w:eastAsia="Times New Roman" w:cstheme="minorHAnsi"/>
-          <w:kern w:val="36"/>
-          <w:lang w:val="en-GB" w:eastAsia="bg-BG"/>
-        </w:rPr>
-        <w:t>системата</w:t>
-      </w:r>
-      <w:proofErr w:type="spellEnd"/>
-      <w:r>
-        <w:rPr>
-          <w:rFonts w:eastAsia="Times New Roman" w:cstheme="minorHAnsi"/>
-          <w:kern w:val="36"/>
-          <w:lang w:val="en-GB" w:eastAsia="bg-BG"/>
-        </w:rPr>
-        <w:t xml:space="preserve">. Web/Application </w:t>
-      </w:r>
-      <w:proofErr w:type="spellStart"/>
-      <w:r>
-        <w:rPr>
-          <w:rFonts w:eastAsia="Times New Roman" w:cstheme="minorHAnsi"/>
-          <w:kern w:val="36"/>
-          <w:lang w:val="en-GB" w:eastAsia="bg-BG"/>
-        </w:rPr>
-        <w:t>сървърът</w:t>
-      </w:r>
-      <w:proofErr w:type="spellEnd"/>
-      <w:r>
-        <w:rPr>
-          <w:rFonts w:eastAsia="Times New Roman" w:cstheme="minorHAnsi"/>
-          <w:kern w:val="36"/>
-          <w:lang w:val="en-GB" w:eastAsia="bg-BG"/>
-        </w:rPr>
-        <w:t xml:space="preserve"> е </w:t>
-      </w:r>
-      <w:proofErr w:type="spellStart"/>
-      <w:r>
-        <w:rPr>
-          <w:rFonts w:eastAsia="Times New Roman" w:cstheme="minorHAnsi"/>
-          <w:kern w:val="36"/>
-          <w:lang w:val="en-GB" w:eastAsia="bg-BG"/>
-        </w:rPr>
-        <w:t>отговорен</w:t>
-      </w:r>
-      <w:proofErr w:type="spellEnd"/>
-      <w:r>
-        <w:rPr>
-          <w:rFonts w:eastAsia="Times New Roman" w:cstheme="minorHAnsi"/>
-          <w:kern w:val="36"/>
-          <w:lang w:val="en-GB" w:eastAsia="bg-BG"/>
-        </w:rPr>
-        <w:t xml:space="preserve"> </w:t>
-      </w:r>
-      <w:proofErr w:type="spellStart"/>
-      <w:r>
-        <w:rPr>
-          <w:rFonts w:eastAsia="Times New Roman" w:cstheme="minorHAnsi"/>
-          <w:kern w:val="36"/>
-          <w:lang w:val="en-GB" w:eastAsia="bg-BG"/>
-        </w:rPr>
-        <w:t>както</w:t>
-      </w:r>
-      <w:proofErr w:type="spellEnd"/>
-      <w:r>
-        <w:rPr>
-          <w:rFonts w:eastAsia="Times New Roman" w:cstheme="minorHAnsi"/>
-          <w:kern w:val="36"/>
-          <w:lang w:val="en-GB" w:eastAsia="bg-BG"/>
-        </w:rPr>
-        <w:t xml:space="preserve"> </w:t>
-      </w:r>
-      <w:proofErr w:type="spellStart"/>
-      <w:r>
-        <w:rPr>
-          <w:rFonts w:eastAsia="Times New Roman" w:cstheme="minorHAnsi"/>
-          <w:kern w:val="36"/>
-          <w:lang w:val="en-GB" w:eastAsia="bg-BG"/>
-        </w:rPr>
-        <w:t>за</w:t>
-      </w:r>
-      <w:proofErr w:type="spellEnd"/>
-      <w:r>
-        <w:rPr>
-          <w:rFonts w:eastAsia="Times New Roman" w:cstheme="minorHAnsi"/>
-          <w:kern w:val="36"/>
-          <w:lang w:val="en-GB" w:eastAsia="bg-BG"/>
-        </w:rPr>
-        <w:t xml:space="preserve"> </w:t>
-      </w:r>
-      <w:proofErr w:type="spellStart"/>
-      <w:r>
-        <w:rPr>
-          <w:rFonts w:eastAsia="Times New Roman" w:cstheme="minorHAnsi"/>
-          <w:kern w:val="36"/>
-          <w:lang w:val="en-GB" w:eastAsia="bg-BG"/>
-        </w:rPr>
-        <w:t>заявки</w:t>
-      </w:r>
-      <w:proofErr w:type="spellEnd"/>
-      <w:r>
-        <w:rPr>
-          <w:rFonts w:eastAsia="Times New Roman" w:cstheme="minorHAnsi"/>
-          <w:kern w:val="36"/>
-          <w:lang w:val="en-GB" w:eastAsia="bg-BG"/>
-        </w:rPr>
-        <w:t xml:space="preserve"> </w:t>
-      </w:r>
-      <w:proofErr w:type="spellStart"/>
-      <w:r>
-        <w:rPr>
-          <w:rFonts w:eastAsia="Times New Roman" w:cstheme="minorHAnsi"/>
-          <w:kern w:val="36"/>
-          <w:lang w:val="en-GB" w:eastAsia="bg-BG"/>
-        </w:rPr>
-        <w:t>от</w:t>
-      </w:r>
-      <w:proofErr w:type="spellEnd"/>
-      <w:r>
-        <w:rPr>
-          <w:rFonts w:eastAsia="Times New Roman" w:cstheme="minorHAnsi"/>
-          <w:kern w:val="36"/>
-          <w:lang w:val="en-GB" w:eastAsia="bg-BG"/>
-        </w:rPr>
-        <w:t xml:space="preserve"> </w:t>
-      </w:r>
-      <w:proofErr w:type="spellStart"/>
-      <w:r>
-        <w:rPr>
-          <w:rFonts w:eastAsia="Times New Roman" w:cstheme="minorHAnsi"/>
-          <w:kern w:val="36"/>
-          <w:lang w:val="en-GB" w:eastAsia="bg-BG"/>
-        </w:rPr>
-        <w:t>статичен</w:t>
-      </w:r>
-      <w:proofErr w:type="spellEnd"/>
-      <w:r>
-        <w:rPr>
-          <w:rFonts w:eastAsia="Times New Roman" w:cstheme="minorHAnsi"/>
-          <w:kern w:val="36"/>
-          <w:lang w:val="en-GB" w:eastAsia="bg-BG"/>
-        </w:rPr>
-        <w:t xml:space="preserve"> </w:t>
-      </w:r>
-      <w:proofErr w:type="spellStart"/>
-      <w:r>
-        <w:rPr>
-          <w:rFonts w:eastAsia="Times New Roman" w:cstheme="minorHAnsi"/>
-          <w:kern w:val="36"/>
-          <w:lang w:val="en-GB" w:eastAsia="bg-BG"/>
-        </w:rPr>
-        <w:t>вид</w:t>
-      </w:r>
-      <w:proofErr w:type="spellEnd"/>
-      <w:r>
-        <w:rPr>
-          <w:rFonts w:eastAsia="Times New Roman" w:cstheme="minorHAnsi"/>
-          <w:kern w:val="36"/>
-          <w:lang w:val="en-GB" w:eastAsia="bg-BG"/>
-        </w:rPr>
-        <w:t xml:space="preserve">, </w:t>
-      </w:r>
-      <w:proofErr w:type="spellStart"/>
-      <w:r>
-        <w:rPr>
-          <w:rFonts w:eastAsia="Times New Roman" w:cstheme="minorHAnsi"/>
-          <w:kern w:val="36"/>
-          <w:lang w:val="en-GB" w:eastAsia="bg-BG"/>
-        </w:rPr>
-        <w:t>също</w:t>
-      </w:r>
-      <w:proofErr w:type="spellEnd"/>
-      <w:r>
-        <w:rPr>
-          <w:rFonts w:eastAsia="Times New Roman" w:cstheme="minorHAnsi"/>
-          <w:kern w:val="36"/>
-          <w:lang w:val="en-GB" w:eastAsia="bg-BG"/>
-        </w:rPr>
-        <w:t xml:space="preserve"> и </w:t>
-      </w:r>
-      <w:proofErr w:type="spellStart"/>
-      <w:r>
-        <w:rPr>
-          <w:rFonts w:eastAsia="Times New Roman" w:cstheme="minorHAnsi"/>
-          <w:kern w:val="36"/>
-          <w:lang w:val="en-GB" w:eastAsia="bg-BG"/>
-        </w:rPr>
-        <w:t>за</w:t>
-      </w:r>
-      <w:proofErr w:type="spellEnd"/>
-      <w:r>
-        <w:rPr>
-          <w:rFonts w:eastAsia="Times New Roman" w:cstheme="minorHAnsi"/>
-          <w:kern w:val="36"/>
-          <w:lang w:val="en-GB" w:eastAsia="bg-BG"/>
-        </w:rPr>
-        <w:t xml:space="preserve"> </w:t>
-      </w:r>
-      <w:proofErr w:type="spellStart"/>
-      <w:r>
-        <w:rPr>
-          <w:rFonts w:eastAsia="Times New Roman" w:cstheme="minorHAnsi"/>
-          <w:kern w:val="36"/>
-          <w:lang w:val="en-GB" w:eastAsia="bg-BG"/>
-        </w:rPr>
-        <w:t>динамични</w:t>
-      </w:r>
-      <w:proofErr w:type="spellEnd"/>
-      <w:r>
-        <w:rPr>
-          <w:rFonts w:eastAsia="Times New Roman" w:cstheme="minorHAnsi"/>
-          <w:kern w:val="36"/>
-          <w:lang w:val="en-GB" w:eastAsia="bg-BG"/>
-        </w:rPr>
-        <w:t xml:space="preserve"> </w:t>
-      </w:r>
-      <w:proofErr w:type="spellStart"/>
-      <w:r>
-        <w:rPr>
-          <w:rFonts w:eastAsia="Times New Roman" w:cstheme="minorHAnsi"/>
-          <w:kern w:val="36"/>
-          <w:lang w:val="en-GB" w:eastAsia="bg-BG"/>
-        </w:rPr>
-        <w:t>заявки</w:t>
-      </w:r>
-      <w:proofErr w:type="spellEnd"/>
-      <w:r>
-        <w:rPr>
-          <w:rFonts w:eastAsia="Times New Roman" w:cstheme="minorHAnsi"/>
-          <w:kern w:val="36"/>
-          <w:lang w:val="en-GB" w:eastAsia="bg-BG"/>
-        </w:rPr>
-        <w:t xml:space="preserve">, </w:t>
-      </w:r>
-      <w:proofErr w:type="spellStart"/>
-      <w:r>
-        <w:rPr>
-          <w:rFonts w:eastAsia="Times New Roman" w:cstheme="minorHAnsi"/>
-          <w:kern w:val="36"/>
-          <w:lang w:val="en-GB" w:eastAsia="bg-BG"/>
-        </w:rPr>
-        <w:t>използвайки</w:t>
-      </w:r>
-      <w:proofErr w:type="spellEnd"/>
-      <w:r>
-        <w:rPr>
-          <w:rFonts w:eastAsia="Times New Roman" w:cstheme="minorHAnsi"/>
-          <w:kern w:val="36"/>
-          <w:lang w:val="en-GB" w:eastAsia="bg-BG"/>
-        </w:rPr>
-        <w:t xml:space="preserve"> database </w:t>
-      </w:r>
-      <w:proofErr w:type="spellStart"/>
-      <w:r>
-        <w:rPr>
-          <w:rFonts w:eastAsia="Times New Roman" w:cstheme="minorHAnsi"/>
-          <w:kern w:val="36"/>
-          <w:lang w:val="en-GB" w:eastAsia="bg-BG"/>
-        </w:rPr>
-        <w:t>сървърът</w:t>
-      </w:r>
-      <w:proofErr w:type="spellEnd"/>
-      <w:r>
-        <w:rPr>
-          <w:rFonts w:eastAsia="Times New Roman" w:cstheme="minorHAnsi"/>
-          <w:kern w:val="36"/>
-          <w:lang w:val="en-GB" w:eastAsia="bg-BG"/>
-        </w:rPr>
-        <w:t xml:space="preserve">. </w:t>
-      </w:r>
-      <w:proofErr w:type="spellStart"/>
-      <w:r>
-        <w:rPr>
-          <w:rFonts w:eastAsia="Times New Roman" w:cstheme="minorHAnsi"/>
-          <w:kern w:val="36"/>
-          <w:lang w:val="en-GB" w:eastAsia="bg-BG"/>
-        </w:rPr>
-        <w:t>Той</w:t>
-      </w:r>
-      <w:proofErr w:type="spellEnd"/>
-      <w:r>
-        <w:rPr>
-          <w:rFonts w:eastAsia="Times New Roman" w:cstheme="minorHAnsi"/>
-          <w:kern w:val="36"/>
-          <w:lang w:val="en-GB" w:eastAsia="bg-BG"/>
-        </w:rPr>
-        <w:t xml:space="preserve"> е </w:t>
-      </w:r>
-      <w:proofErr w:type="spellStart"/>
-      <w:r>
-        <w:rPr>
-          <w:rFonts w:eastAsia="Times New Roman" w:cstheme="minorHAnsi"/>
-          <w:kern w:val="36"/>
-          <w:lang w:val="en-GB" w:eastAsia="bg-BG"/>
-        </w:rPr>
-        <w:t>отговорен</w:t>
-      </w:r>
-      <w:proofErr w:type="spellEnd"/>
-      <w:r>
-        <w:rPr>
-          <w:rFonts w:eastAsia="Times New Roman" w:cstheme="minorHAnsi"/>
-          <w:kern w:val="36"/>
-          <w:lang w:val="en-GB" w:eastAsia="bg-BG"/>
-        </w:rPr>
-        <w:t xml:space="preserve"> </w:t>
-      </w:r>
-      <w:proofErr w:type="spellStart"/>
-      <w:r>
-        <w:rPr>
-          <w:rFonts w:eastAsia="Times New Roman" w:cstheme="minorHAnsi"/>
-          <w:kern w:val="36"/>
-          <w:lang w:val="en-GB" w:eastAsia="bg-BG"/>
-        </w:rPr>
-        <w:t>за</w:t>
-      </w:r>
-      <w:proofErr w:type="spellEnd"/>
-      <w:r>
-        <w:rPr>
-          <w:rFonts w:eastAsia="Times New Roman" w:cstheme="minorHAnsi"/>
-          <w:kern w:val="36"/>
-          <w:lang w:val="en-GB" w:eastAsia="bg-BG"/>
-        </w:rPr>
-        <w:t xml:space="preserve"> </w:t>
-      </w:r>
-      <w:proofErr w:type="spellStart"/>
-      <w:r>
-        <w:rPr>
-          <w:rFonts w:eastAsia="Times New Roman" w:cstheme="minorHAnsi"/>
-          <w:kern w:val="36"/>
-          <w:lang w:val="en-GB" w:eastAsia="bg-BG"/>
-        </w:rPr>
-        <w:t>съхраняването</w:t>
-      </w:r>
-      <w:proofErr w:type="spellEnd"/>
-      <w:r>
-        <w:rPr>
-          <w:rFonts w:eastAsia="Times New Roman" w:cstheme="minorHAnsi"/>
-          <w:kern w:val="36"/>
-          <w:lang w:val="en-GB" w:eastAsia="bg-BG"/>
-        </w:rPr>
-        <w:t xml:space="preserve"> и </w:t>
-      </w:r>
-      <w:proofErr w:type="spellStart"/>
-      <w:r>
-        <w:rPr>
-          <w:rFonts w:eastAsia="Times New Roman" w:cstheme="minorHAnsi"/>
-          <w:kern w:val="36"/>
-          <w:lang w:val="en-GB" w:eastAsia="bg-BG"/>
-        </w:rPr>
-        <w:t>натрупването</w:t>
-      </w:r>
-      <w:proofErr w:type="spellEnd"/>
-      <w:r>
-        <w:rPr>
-          <w:rFonts w:eastAsia="Times New Roman" w:cstheme="minorHAnsi"/>
-          <w:kern w:val="36"/>
-          <w:lang w:val="en-GB" w:eastAsia="bg-BG"/>
-        </w:rPr>
-        <w:t xml:space="preserve"> </w:t>
-      </w:r>
-      <w:proofErr w:type="spellStart"/>
-      <w:r>
-        <w:rPr>
-          <w:rFonts w:eastAsia="Times New Roman" w:cstheme="minorHAnsi"/>
-          <w:kern w:val="36"/>
-          <w:lang w:val="en-GB" w:eastAsia="bg-BG"/>
-        </w:rPr>
-        <w:t>на</w:t>
-      </w:r>
-      <w:proofErr w:type="spellEnd"/>
-      <w:r>
-        <w:rPr>
-          <w:rFonts w:eastAsia="Times New Roman" w:cstheme="minorHAnsi"/>
-          <w:kern w:val="36"/>
-          <w:lang w:val="en-GB" w:eastAsia="bg-BG"/>
-        </w:rPr>
-        <w:t xml:space="preserve"> </w:t>
-      </w:r>
-      <w:proofErr w:type="spellStart"/>
-      <w:r>
-        <w:rPr>
-          <w:rFonts w:eastAsia="Times New Roman" w:cstheme="minorHAnsi"/>
-          <w:kern w:val="36"/>
-          <w:lang w:val="en-GB" w:eastAsia="bg-BG"/>
-        </w:rPr>
-        <w:t>информацията</w:t>
-      </w:r>
-      <w:proofErr w:type="spellEnd"/>
-      <w:r>
-        <w:rPr>
-          <w:rFonts w:eastAsia="Times New Roman" w:cstheme="minorHAnsi"/>
-          <w:kern w:val="36"/>
-          <w:lang w:val="en-GB" w:eastAsia="bg-BG"/>
-        </w:rPr>
-        <w:t xml:space="preserve"> </w:t>
-      </w:r>
-      <w:proofErr w:type="spellStart"/>
-      <w:r>
-        <w:rPr>
-          <w:rFonts w:eastAsia="Times New Roman" w:cstheme="minorHAnsi"/>
-          <w:kern w:val="36"/>
-          <w:lang w:val="en-GB" w:eastAsia="bg-BG"/>
-        </w:rPr>
-        <w:t>генерирана</w:t>
-      </w:r>
-      <w:proofErr w:type="spellEnd"/>
-      <w:r>
-        <w:rPr>
-          <w:rFonts w:eastAsia="Times New Roman" w:cstheme="minorHAnsi"/>
-          <w:kern w:val="36"/>
-          <w:lang w:val="en-GB" w:eastAsia="bg-BG"/>
-        </w:rPr>
-        <w:t xml:space="preserve"> </w:t>
-      </w:r>
-      <w:proofErr w:type="spellStart"/>
-      <w:r>
-        <w:rPr>
-          <w:rFonts w:eastAsia="Times New Roman" w:cstheme="minorHAnsi"/>
-          <w:kern w:val="36"/>
-          <w:lang w:val="en-GB" w:eastAsia="bg-BG"/>
-        </w:rPr>
-        <w:t>от</w:t>
-      </w:r>
-      <w:proofErr w:type="spellEnd"/>
-      <w:r>
-        <w:rPr>
-          <w:rFonts w:eastAsia="Times New Roman" w:cstheme="minorHAnsi"/>
-          <w:kern w:val="36"/>
-          <w:lang w:val="en-GB" w:eastAsia="bg-BG"/>
-        </w:rPr>
-        <w:t xml:space="preserve"> </w:t>
-      </w:r>
-      <w:proofErr w:type="spellStart"/>
-      <w:r>
-        <w:rPr>
-          <w:rFonts w:eastAsia="Times New Roman" w:cstheme="minorHAnsi"/>
-          <w:kern w:val="36"/>
-          <w:lang w:val="en-GB" w:eastAsia="bg-BG"/>
-        </w:rPr>
-        <w:t>докторите</w:t>
-      </w:r>
-      <w:proofErr w:type="spellEnd"/>
-      <w:r>
-        <w:rPr>
-          <w:rFonts w:eastAsia="Times New Roman" w:cstheme="minorHAnsi"/>
-          <w:kern w:val="36"/>
-          <w:lang w:val="en-GB" w:eastAsia="bg-BG"/>
-        </w:rPr>
-        <w:t xml:space="preserve"> и </w:t>
-      </w:r>
-      <w:proofErr w:type="spellStart"/>
-      <w:r>
-        <w:rPr>
-          <w:rFonts w:eastAsia="Times New Roman" w:cstheme="minorHAnsi"/>
-          <w:kern w:val="36"/>
-          <w:lang w:val="en-GB" w:eastAsia="bg-BG"/>
-        </w:rPr>
-        <w:t>пациентите</w:t>
-      </w:r>
-      <w:proofErr w:type="spellEnd"/>
-      <w:r>
-        <w:rPr>
-          <w:rFonts w:eastAsia="Times New Roman" w:cstheme="minorHAnsi"/>
-          <w:kern w:val="36"/>
-          <w:lang w:val="en-GB" w:eastAsia="bg-BG"/>
-        </w:rPr>
-        <w:t>.</w:t>
+        <w:t>Web/Application server), като е между нея и връзката и с интернет поставяме защитна стена(Firewall), за да може само оторизирани лица да достъпват системата. Web/Application сървърът е отговорен както за заявки от статичен вид, също и за динамични заявки, използвайки database сървърът. Той е отговорен за съхраняването и натрупването на информацията генерирана от докторите и пациентите.</w:t>
       </w:r>
     </w:p>
     <w:p>
@@ -5357,71 +4081,7 @@
       </w:pPr>
       <w:r>
         <w:lastRenderedPageBreak/>
-        <w:t xml:space="preserve">- Докторите и пациентите, използвайки уеб браузър, изпращат заявки към възела, които има задачата да отговори на заявката, като върне статична страница или динамично да генерира страницата в зависимост от подадените данни, като си взаимодейства с машината, на която е разположена базата данни, използвана от приложението. В центъра на </w:t>
-      </w:r>
-      <w:proofErr w:type="spellStart"/>
-      <w:r>
-        <w:t>web</w:t>
-      </w:r>
-      <w:proofErr w:type="spellEnd"/>
-      <w:r>
-        <w:t>/</w:t>
-      </w:r>
-      <w:proofErr w:type="spellStart"/>
-      <w:r>
-        <w:t>application</w:t>
-      </w:r>
-      <w:proofErr w:type="spellEnd"/>
-      <w:r>
-        <w:t xml:space="preserve"> сървърът е разположен ASP.Net </w:t>
-      </w:r>
-      <w:proofErr w:type="spellStart"/>
-      <w:r>
-        <w:t>Core</w:t>
-      </w:r>
-      <w:proofErr w:type="spellEnd"/>
-      <w:r>
-        <w:t xml:space="preserve"> MVC приложението, </w:t>
-      </w:r>
-      <w:proofErr w:type="spellStart"/>
-      <w:r>
-        <w:t>хостнато</w:t>
-      </w:r>
-      <w:proofErr w:type="spellEnd"/>
-      <w:r>
-        <w:t xml:space="preserve"> на IIS </w:t>
-      </w:r>
-      <w:proofErr w:type="spellStart"/>
-      <w:r>
-        <w:t>server</w:t>
-      </w:r>
-      <w:proofErr w:type="spellEnd"/>
-      <w:r>
-        <w:t xml:space="preserve">. Приложението има достъп до група от файлове, които използва за обработката на заявките, това са </w:t>
-      </w:r>
-      <w:proofErr w:type="spellStart"/>
-      <w:r>
-        <w:t>Models</w:t>
-      </w:r>
-      <w:proofErr w:type="spellEnd"/>
-      <w:r>
-        <w:t xml:space="preserve">, </w:t>
-      </w:r>
-      <w:proofErr w:type="spellStart"/>
-      <w:r>
-        <w:t>Views</w:t>
-      </w:r>
-      <w:proofErr w:type="spellEnd"/>
-      <w:r>
-        <w:t xml:space="preserve"> и </w:t>
-      </w:r>
-      <w:proofErr w:type="spellStart"/>
-      <w:r>
-        <w:t>Controllers</w:t>
-      </w:r>
-      <w:proofErr w:type="spellEnd"/>
-      <w:r>
-        <w:t>. Данните са разположени на отделна машина. Като за тяхното управление се използва MS SQL Server Express.</w:t>
+        <w:t>- Докторите и пациентите, използвайки уеб браузър, изпращат заявки към възела, които има задачата да отговори на заявката, като върне статична страница или динамично да генерира страницата в зависимост от подадените данни, като си взаимодейства с машината, на която е разположена базата данни, използвана от приложението. В центъра на web/application сървърът е разположен ASP.Net Core MVC приложението, хостнато на IIS server. Приложението има достъп до група от файлове, които използва за обработката на заявките, това са Models, Views и Controllers. Данните са разположени на отделна машина. Като за тяхното управление се използва MS SQL Server Express.</w:t>
       </w:r>
     </w:p>
     <w:p>
@@ -5467,7 +4127,7 @@
           <w:lang w:val="en-US"/>
         </w:rPr>
       </w:pPr>
-      <w:bookmarkStart w:id="19" w:name="_Hlk54710062"/>
+      <w:bookmarkStart w:id="18" w:name="_Hlk54710062"/>
       <w:r>
         <w:rPr>
           <w:i/>
@@ -5484,7 +4144,7 @@
           <w:iCs/>
         </w:rPr>
       </w:pPr>
-      <w:bookmarkStart w:id="20" w:name="_Toc461890659"/>
+      <w:bookmarkStart w:id="19" w:name="_Toc461890659"/>
       <w:r>
         <w:rPr>
           <w:b/>
@@ -5493,50 +4153,202 @@
         </w:rPr>
         <w:t>Натоварване</w:t>
       </w:r>
+      <w:bookmarkEnd w:id="19"/>
+    </w:p>
+    <w:p>
+      <w:pPr>
+        <w:jc w:val="left"/>
+        <w:rPr>
+          <w:bCs/>
+          <w:iCs/>
+        </w:rPr>
+      </w:pPr>
+      <w:r>
+        <w:rPr>
+          <w:bCs/>
+          <w:iCs/>
+        </w:rPr>
+        <w:t>ЗРР трябва да позволява едновре</w:t>
+      </w:r>
+      <w:r>
+        <w:rPr>
+          <w:bCs/>
+          <w:iCs/>
+        </w:rPr>
+        <w:t>менна работа на не по-малко от 3</w:t>
+      </w:r>
+      <w:r>
+        <w:rPr>
+          <w:bCs/>
+          <w:iCs/>
+        </w:rPr>
+        <w:t>0 потребители, с възможност за увеличаване на те</w:t>
+      </w:r>
+      <w:r>
+        <w:rPr>
+          <w:bCs/>
+          <w:iCs/>
+        </w:rPr>
+        <w:t>хния брой, при необходимост до 7</w:t>
+      </w:r>
+      <w:r>
+        <w:rPr>
+          <w:bCs/>
+          <w:iCs/>
+        </w:rPr>
+        <w:t xml:space="preserve">0. </w:t>
+      </w:r>
+    </w:p>
+    <w:p>
+      <w:pPr>
+        <w:jc w:val="left"/>
+        <w:rPr>
+          <w:b/>
+          <w:bCs/>
+          <w:i/>
+        </w:rPr>
+      </w:pPr>
+      <w:r>
+        <w:rPr>
+          <w:b/>
+          <w:bCs/>
+          <w:i/>
+        </w:rPr>
+        <w:t>Производителност</w:t>
+      </w:r>
+    </w:p>
+    <w:p>
+      <w:pPr>
+        <w:jc w:val="left"/>
+      </w:pPr>
+      <w:r>
+        <w:rPr>
+          <w:b/>
+          <w:bCs/>
+          <w:i/>
+        </w:rPr>
+        <w:t xml:space="preserve">- </w:t>
+      </w:r>
+      <w:r>
+        <w:t xml:space="preserve">Производителността е директно свързана с управлението на ресурсите, с които разполага сървърът, които е отговорен за обработката на потребителската заявка и изпращането на отговор. Така когато трафикът към системата не е голям, ресурсите, които сървърът използва, могат да бъдат занижени. В ситуации, при които трафикът към системата нарасне, ресурсите могат да бъдат увеличени, за да може той да се справи с товара. Ако заявките броят на заявките нарасне значително много, се предвижда внедряване на нова инстанция на приложението на друга машина, като разпределението на товара между двата сървъра ще се осъществи чрез </w:t>
+      </w:r>
+      <w:r>
+        <w:rPr>
+          <w:b/>
+        </w:rPr>
+        <w:t>Load Balancer</w:t>
+      </w:r>
+      <w:r>
+        <w:t>.</w:t>
+      </w:r>
+    </w:p>
+    <w:p>
+      <w:pPr>
+        <w:jc w:val="left"/>
+        <w:rPr>
+          <w:bCs/>
+          <w:iCs/>
+        </w:rPr>
+      </w:pPr>
+    </w:p>
+    <w:p>
+      <w:pPr>
+        <w:jc w:val="left"/>
+        <w:rPr>
+          <w:b/>
+          <w:bCs/>
+          <w:iCs/>
+        </w:rPr>
+      </w:pPr>
+      <w:bookmarkStart w:id="20" w:name="_Toc461890660"/>
+      <w:r>
+        <w:rPr>
+          <w:b/>
+          <w:bCs/>
+          <w:iCs/>
+        </w:rPr>
+        <w:t>Интерфей</w:t>
+      </w:r>
       <w:bookmarkEnd w:id="20"/>
+      <w:r>
+        <w:rPr>
+          <w:b/>
+          <w:bCs/>
+          <w:iCs/>
+        </w:rPr>
+        <w:t>с</w:t>
+      </w:r>
     </w:p>
     <w:p>
       <w:pPr>
         <w:jc w:val="left"/>
         <w:rPr>
+          <w:b/>
           <w:bCs/>
           <w:iCs/>
         </w:rPr>
       </w:pPr>
       <w:r>
         <w:rPr>
+          <w:b/>
           <w:bCs/>
           <w:iCs/>
         </w:rPr>
-        <w:t>ЗРР трябва да позволява едновре</w:t>
-      </w:r>
-      <w:r>
-        <w:rPr>
+        <w:t xml:space="preserve">- </w:t>
+      </w:r>
+      <w:r>
+        <w:rPr>
+          <w:bCs/>
+        </w:rPr>
+        <w:t>Да предлага бърза и интуитивна навигация;</w:t>
+      </w:r>
+    </w:p>
+    <w:p>
+      <w:pPr>
+        <w:jc w:val="left"/>
+        <w:rPr>
+          <w:b/>
           <w:bCs/>
           <w:iCs/>
         </w:rPr>
-        <w:t>менна работа на не по-малко от 3</w:t>
-      </w:r>
-      <w:r>
-        <w:rPr>
+      </w:pPr>
+      <w:r>
+        <w:rPr>
+          <w:b/>
           <w:bCs/>
           <w:iCs/>
         </w:rPr>
-        <w:t>0 потребители, с възможност за увеличаване на те</w:t>
-      </w:r>
-      <w:r>
-        <w:rPr>
+        <w:t xml:space="preserve">- </w:t>
+      </w:r>
+      <w:r>
+        <w:rPr>
+          <w:bCs/>
+        </w:rPr>
+        <w:t>Системата трябва да бъде достъпна и да работи чрез основните видове интернет браузъри. Като минимум тя трябва да поддържа последните версии на Mozilla Firefox, Google Chrome, Internet Explorer, Opera и Safari, както и да бъде разработена чрез модерни способи, позволяващи достъпването на ИС и работата с нея през браузър на мобилно устройство;</w:t>
+      </w:r>
+    </w:p>
+    <w:p>
+      <w:pPr>
+        <w:jc w:val="left"/>
+        <w:rPr>
+          <w:b/>
           <w:bCs/>
           <w:iCs/>
         </w:rPr>
-        <w:t>хния брой, при необходимост до 7</w:t>
-      </w:r>
-      <w:r>
-        <w:rPr>
+      </w:pPr>
+      <w:r>
+        <w:rPr>
+          <w:b/>
           <w:bCs/>
           <w:iCs/>
         </w:rPr>
-        <w:t xml:space="preserve">0. </w:t>
+        <w:t xml:space="preserve">- </w:t>
+      </w:r>
+      <w:r>
+        <w:rPr>
+          <w:bCs/>
+        </w:rPr>
+        <w:t>Дизайнът на системата трябва да позволява бъдещо разширение и подобрения;</w:t>
       </w:r>
     </w:p>
     <w:p>
@@ -5545,329 +4357,35 @@
         <w:rPr>
           <w:b/>
           <w:bCs/>
-          <w:i/>
-        </w:rPr>
-      </w:pPr>
-      <w:r>
-        <w:rPr>
-          <w:b/>
-          <w:bCs/>
-          <w:i/>
-        </w:rPr>
-        <w:t>Производителност</w:t>
+          <w:iCs/>
+        </w:rPr>
+      </w:pPr>
+      <w:r>
+        <w:rPr>
+          <w:b/>
+          <w:bCs/>
+          <w:iCs/>
+        </w:rPr>
+        <w:t xml:space="preserve">- </w:t>
+      </w:r>
+      <w:r>
+        <w:rPr>
+          <w:bCs/>
+        </w:rPr>
+        <w:t xml:space="preserve">Да бъде предоставена възможност за съхранение и движение на документи и файлове в формат -.doc/.docx. и .pdf. </w:t>
       </w:r>
     </w:p>
     <w:p>
       <w:pPr>
         <w:jc w:val="left"/>
-      </w:pPr>
-      <w:r>
-        <w:rPr>
-          <w:b/>
-          <w:bCs/>
-          <w:i/>
-        </w:rPr>
-        <w:t xml:space="preserve">- </w:t>
-      </w:r>
-      <w:r>
-        <w:t xml:space="preserve">Производителността е директно свързана с управлението на ресурсите, с които разполага сървърът, които е отговорен за обработката на потребителската заявка и изпращането на отговор. Така когато трафикът към системата не е голям, ресурсите, които сървърът използва, могат да бъдат занижени. В ситуации, при които трафикът към системата нарасне, ресурсите могат да бъдат увеличени, за да може той да се справи с товара. Ако заявките броят на заявките нарасне значително много, се предвижда внедряване на нова инстанция на приложението на друга машина, като разпределението на товара между двата сървъра ще се осъществи чрез </w:t>
-      </w:r>
-      <w:proofErr w:type="spellStart"/>
-      <w:r>
-        <w:rPr>
-          <w:b/>
-        </w:rPr>
-        <w:t>Load</w:t>
-      </w:r>
-      <w:proofErr w:type="spellEnd"/>
-      <w:r>
-        <w:rPr>
-          <w:b/>
-        </w:rPr>
-        <w:t xml:space="preserve"> </w:t>
-      </w:r>
-      <w:proofErr w:type="spellStart"/>
-      <w:r>
-        <w:rPr>
-          <w:b/>
-        </w:rPr>
-        <w:t>Balancer</w:t>
-      </w:r>
-      <w:proofErr w:type="spellEnd"/>
-      <w:r>
-        <w:t>.</w:t>
-      </w:r>
-    </w:p>
-    <w:p>
-      <w:pPr>
-        <w:jc w:val="left"/>
-        <w:rPr>
+        <w:rPr>
+          <w:b/>
           <w:bCs/>
           <w:iCs/>
         </w:rPr>
       </w:pPr>
-    </w:p>
-    <w:p>
-      <w:pPr>
-        <w:jc w:val="left"/>
-        <w:rPr>
-          <w:b/>
-          <w:bCs/>
-          <w:iCs/>
-        </w:rPr>
-      </w:pPr>
-      <w:bookmarkStart w:id="21" w:name="_Toc461890660"/>
-      <w:r>
-        <w:rPr>
-          <w:b/>
-          <w:bCs/>
-          <w:iCs/>
-        </w:rPr>
-        <w:t>Интерфей</w:t>
-      </w:r>
-      <w:bookmarkEnd w:id="21"/>
-      <w:r>
-        <w:rPr>
-          <w:b/>
-          <w:bCs/>
-          <w:iCs/>
-        </w:rPr>
-        <w:t>с</w:t>
-      </w:r>
-    </w:p>
-    <w:p>
-      <w:pPr>
-        <w:jc w:val="left"/>
-        <w:rPr>
-          <w:b/>
-          <w:bCs/>
-          <w:iCs/>
-        </w:rPr>
-      </w:pPr>
-      <w:r>
-        <w:rPr>
-          <w:b/>
-          <w:bCs/>
-          <w:iCs/>
-        </w:rPr>
-        <w:t xml:space="preserve">- </w:t>
-      </w:r>
-      <w:r>
-        <w:rPr>
-          <w:bCs/>
-        </w:rPr>
-        <w:t>Да предлага бърза и интуитивна навигация;</w:t>
-      </w:r>
-    </w:p>
-    <w:p>
-      <w:pPr>
-        <w:jc w:val="left"/>
-        <w:rPr>
-          <w:b/>
-          <w:bCs/>
-          <w:iCs/>
-        </w:rPr>
-      </w:pPr>
-      <w:r>
-        <w:rPr>
-          <w:b/>
-          <w:bCs/>
-          <w:iCs/>
-        </w:rPr>
-        <w:t xml:space="preserve">- </w:t>
-      </w:r>
-      <w:r>
-        <w:rPr>
-          <w:bCs/>
-        </w:rPr>
-        <w:t xml:space="preserve">Системата трябва да бъде достъпна и да работи чрез основните видове интернет браузъри. Като минимум тя трябва да поддържа последните версии на </w:t>
-      </w:r>
-      <w:proofErr w:type="spellStart"/>
-      <w:r>
-        <w:rPr>
-          <w:bCs/>
-        </w:rPr>
-        <w:t>Mozilla</w:t>
-      </w:r>
-      <w:proofErr w:type="spellEnd"/>
-      <w:r>
-        <w:rPr>
-          <w:bCs/>
-        </w:rPr>
-        <w:t xml:space="preserve"> </w:t>
-      </w:r>
-      <w:proofErr w:type="spellStart"/>
-      <w:r>
-        <w:rPr>
-          <w:bCs/>
-        </w:rPr>
-        <w:t>Firefox</w:t>
-      </w:r>
-      <w:proofErr w:type="spellEnd"/>
-      <w:r>
-        <w:rPr>
-          <w:bCs/>
-        </w:rPr>
-        <w:t xml:space="preserve">, </w:t>
-      </w:r>
-      <w:proofErr w:type="spellStart"/>
-      <w:r>
-        <w:rPr>
-          <w:bCs/>
-        </w:rPr>
-        <w:t>Google</w:t>
-      </w:r>
-      <w:proofErr w:type="spellEnd"/>
-      <w:r>
-        <w:rPr>
-          <w:bCs/>
-        </w:rPr>
-        <w:t xml:space="preserve"> </w:t>
-      </w:r>
-      <w:proofErr w:type="spellStart"/>
-      <w:r>
-        <w:rPr>
-          <w:bCs/>
-        </w:rPr>
-        <w:t>Chrome</w:t>
-      </w:r>
-      <w:proofErr w:type="spellEnd"/>
-      <w:r>
-        <w:rPr>
-          <w:bCs/>
-        </w:rPr>
-        <w:t xml:space="preserve">, Internet Explorer, </w:t>
-      </w:r>
-      <w:proofErr w:type="spellStart"/>
-      <w:r>
-        <w:rPr>
-          <w:bCs/>
-        </w:rPr>
-        <w:t>Opera</w:t>
-      </w:r>
-      <w:proofErr w:type="spellEnd"/>
-      <w:r>
-        <w:rPr>
-          <w:bCs/>
-        </w:rPr>
-        <w:t xml:space="preserve"> и </w:t>
-      </w:r>
-      <w:proofErr w:type="spellStart"/>
-      <w:r>
-        <w:rPr>
-          <w:bCs/>
-        </w:rPr>
-        <w:t>Safari</w:t>
-      </w:r>
-      <w:proofErr w:type="spellEnd"/>
-      <w:r>
-        <w:rPr>
-          <w:bCs/>
-        </w:rPr>
-        <w:t>, както и да бъде разработена чрез модерни способи, позволяващи достъпването на ИС и работата с нея през браузър на мобилно устройство;</w:t>
-      </w:r>
-    </w:p>
-    <w:p>
-      <w:pPr>
-        <w:jc w:val="left"/>
-        <w:rPr>
-          <w:b/>
-          <w:bCs/>
-          <w:iCs/>
-        </w:rPr>
-      </w:pPr>
-      <w:r>
-        <w:rPr>
-          <w:b/>
-          <w:bCs/>
-          <w:iCs/>
-        </w:rPr>
-        <w:t xml:space="preserve">- </w:t>
-      </w:r>
-      <w:r>
-        <w:rPr>
-          <w:bCs/>
-        </w:rPr>
-        <w:t>Дизайнът на системата трябва да позволява бъдещо разширение и подобрения;</w:t>
-      </w:r>
-    </w:p>
-    <w:p>
-      <w:pPr>
-        <w:jc w:val="left"/>
-        <w:rPr>
-          <w:b/>
-          <w:bCs/>
-          <w:iCs/>
-        </w:rPr>
-      </w:pPr>
-      <w:r>
-        <w:rPr>
-          <w:b/>
-          <w:bCs/>
-          <w:iCs/>
-        </w:rPr>
-        <w:t xml:space="preserve">- </w:t>
-      </w:r>
-      <w:r>
-        <w:rPr>
-          <w:bCs/>
-        </w:rPr>
-        <w:t>Да бъде предоставена възможност за съхранение и движение на документи и файлове в формат -.</w:t>
-      </w:r>
-      <w:proofErr w:type="spellStart"/>
-      <w:r>
-        <w:rPr>
-          <w:bCs/>
-        </w:rPr>
-        <w:t>doc</w:t>
-      </w:r>
-      <w:proofErr w:type="spellEnd"/>
-      <w:r>
-        <w:rPr>
-          <w:bCs/>
-        </w:rPr>
-        <w:t>/.</w:t>
-      </w:r>
-      <w:proofErr w:type="spellStart"/>
-      <w:r>
-        <w:rPr>
-          <w:bCs/>
-        </w:rPr>
-        <w:t>docx</w:t>
-      </w:r>
-      <w:proofErr w:type="spellEnd"/>
-      <w:r>
-        <w:rPr>
-          <w:bCs/>
-        </w:rPr>
-        <w:t>. и .</w:t>
-      </w:r>
-      <w:proofErr w:type="spellStart"/>
-      <w:r>
-        <w:rPr>
-          <w:bCs/>
-        </w:rPr>
-        <w:t>pdf</w:t>
-      </w:r>
-      <w:proofErr w:type="spellEnd"/>
-      <w:r>
-        <w:rPr>
-          <w:bCs/>
-        </w:rPr>
-        <w:t xml:space="preserve">. </w:t>
-      </w:r>
-    </w:p>
-    <w:p>
-      <w:pPr>
-        <w:jc w:val="left"/>
-        <w:rPr>
-          <w:b/>
-          <w:bCs/>
-          <w:iCs/>
-        </w:rPr>
-      </w:pPr>
-      <w:bookmarkStart w:id="22" w:name="_Toc460595940"/>
-      <w:bookmarkStart w:id="23" w:name="_Toc461890662"/>
+      <w:bookmarkStart w:id="21" w:name="_Toc460595940"/>
+      <w:bookmarkStart w:id="22" w:name="_Toc461890662"/>
       <w:r>
         <w:rPr>
           <w:b/>
@@ -5877,8 +4395,8 @@
         <w:lastRenderedPageBreak/>
         <w:t>Сигурност на системата</w:t>
       </w:r>
+      <w:bookmarkEnd w:id="21"/>
       <w:bookmarkEnd w:id="22"/>
-      <w:bookmarkEnd w:id="23"/>
     </w:p>
     <w:p>
       <w:pPr>
@@ -6041,44 +4559,16 @@
         <w:rPr>
           <w:color w:val="000000" w:themeColor="text1"/>
         </w:rPr>
-        <w:t>- Изходният код (</w:t>
-      </w:r>
-      <w:proofErr w:type="spellStart"/>
+        <w:t>- Изходният код (Source Code), разработван по проекта, както и цялата техническа документация трябва да бъде бъдат публично достъпни онлайн, като софтуер с отворен код</w:t>
+      </w:r>
       <w:r>
         <w:rPr>
           <w:color w:val="000000" w:themeColor="text1"/>
         </w:rPr>
-        <w:t>Source</w:t>
-      </w:r>
-      <w:proofErr w:type="spellEnd"/>
-      <w:r>
-        <w:rPr>
-          <w:color w:val="000000" w:themeColor="text1"/>
-        </w:rPr>
-        <w:t xml:space="preserve"> </w:t>
-      </w:r>
-      <w:proofErr w:type="spellStart"/>
-      <w:r>
-        <w:rPr>
-          <w:color w:val="000000" w:themeColor="text1"/>
-        </w:rPr>
-        <w:t>Code</w:t>
-      </w:r>
-      <w:proofErr w:type="spellEnd"/>
-      <w:r>
-        <w:rPr>
-          <w:color w:val="000000" w:themeColor="text1"/>
-        </w:rPr>
-        <w:t>), разработван по проекта, както и цялата техническа документация трябва да бъде бъдат публично достъпни онлайн, като софтуер с отворен код</w:t>
-      </w:r>
-      <w:r>
-        <w:rPr>
-          <w:color w:val="000000" w:themeColor="text1"/>
-        </w:rPr>
         <w:t>.</w:t>
       </w:r>
     </w:p>
-    <w:bookmarkEnd w:id="19"/>
+    <w:bookmarkEnd w:id="18"/>
     <w:p>
       <w:pPr>
         <w:jc w:val="left"/>
@@ -6099,7 +4589,7 @@
 </file>
 
 <file path=word/endnotes.xml><?xml version="1.0" encoding="utf-8"?>
-<w:endnotes xmlns:wpc="http://schemas.microsoft.com/office/word/2010/wordprocessingCanvas" xmlns:cx="http://schemas.microsoft.com/office/drawing/2014/chartex" xmlns:cx1="http://schemas.microsoft.com/office/drawing/2015/9/8/chartex" xmlns:mc="http://schemas.openxmlformats.org/markup-compatibility/2006" xmlns:o="urn:schemas-microsoft-com:office:office" xmlns:r="http://schemas.openxmlformats.org/officeDocument/2006/relationships" xmlns:m="http://schemas.openxmlformats.org/officeDocument/2006/math" xmlns:v="urn:schemas-microsoft-com:vml" xmlns:wp14="http://schemas.microsoft.com/office/word/2010/wordprocessingDrawing" xmlns:wp="http://schemas.openxmlformats.org/drawingml/2006/wordprocessingDrawing" xmlns:w10="urn:schemas-microsoft-com:office:word" xmlns:w="http://schemas.openxmlformats.org/wordprocessingml/2006/main" xmlns:w14="http://schemas.microsoft.com/office/word/2010/wordml" xmlns:w15="http://schemas.microsoft.com/office/word/2012/wordml" xmlns:w16se="http://schemas.microsoft.com/office/word/2015/wordml/symex" xmlns:wpg="http://schemas.microsoft.com/office/word/2010/wordprocessingGroup" xmlns:wpi="http://schemas.microsoft.com/office/word/2010/wordprocessingInk" xmlns:wne="http://schemas.microsoft.com/office/word/2006/wordml" xmlns:wps="http://schemas.microsoft.com/office/word/2010/wordprocessingShape" mc:Ignorable="w14 w15 w16se wp14">
+<w:endnotes xmlns:wpc="http://schemas.microsoft.com/office/word/2010/wordprocessingCanvas" xmlns:cx="http://schemas.microsoft.com/office/drawing/2014/chartex" xmlns:cx1="http://schemas.microsoft.com/office/drawing/2015/9/8/chartex" xmlns:cx2="http://schemas.microsoft.com/office/drawing/2015/10/21/chartex" xmlns:cx3="http://schemas.microsoft.com/office/drawing/2016/5/9/chartex" xmlns:cx4="http://schemas.microsoft.com/office/drawing/2016/5/10/chartex" xmlns:cx5="http://schemas.microsoft.com/office/drawing/2016/5/11/chartex" xmlns:cx6="http://schemas.microsoft.com/office/drawing/2016/5/12/chartex" xmlns:cx7="http://schemas.microsoft.com/office/drawing/2016/5/13/chartex" xmlns:cx8="http://schemas.microsoft.com/office/drawing/2016/5/14/chartex" xmlns:mc="http://schemas.openxmlformats.org/markup-compatibility/2006" xmlns:aink="http://schemas.microsoft.com/office/drawing/2016/ink" xmlns:am3d="http://schemas.microsoft.com/office/drawing/2017/model3d" xmlns:o="urn:schemas-microsoft-com:office:office" xmlns:r="http://schemas.openxmlformats.org/officeDocument/2006/relationships" xmlns:m="http://schemas.openxmlformats.org/officeDocument/2006/math" xmlns:v="urn:schemas-microsoft-com:vml" xmlns:wp14="http://schemas.microsoft.com/office/word/2010/wordprocessingDrawing" xmlns:wp="http://schemas.openxmlformats.org/drawingml/2006/wordprocessingDrawing" xmlns:w10="urn:schemas-microsoft-com:office:word" xmlns:w="http://schemas.openxmlformats.org/wordprocessingml/2006/main" xmlns:w14="http://schemas.microsoft.com/office/word/2010/wordml" xmlns:w15="http://schemas.microsoft.com/office/word/2012/wordml" xmlns:w16cex="http://schemas.microsoft.com/office/word/2018/wordml/cex" xmlns:w16cid="http://schemas.microsoft.com/office/word/2016/wordml/cid" xmlns:w16="http://schemas.microsoft.com/office/word/2018/wordml" xmlns:w16se="http://schemas.microsoft.com/office/word/2015/wordml/symex" xmlns:wpg="http://schemas.microsoft.com/office/word/2010/wordprocessingGroup" xmlns:wpi="http://schemas.microsoft.com/office/word/2010/wordprocessingInk" xmlns:wne="http://schemas.microsoft.com/office/word/2006/wordml" xmlns:wps="http://schemas.microsoft.com/office/word/2010/wordprocessingShape" mc:Ignorable="w14 w15 w16se w16cid w16 w16cex wp14">
   <w:endnote w:type="separator" w:id="-1">
     <w:p>
       <w:pPr>
@@ -6124,7 +4614,7 @@
 </file>
 
 <file path=word/footnotes.xml><?xml version="1.0" encoding="utf-8"?>
-<w:footnotes xmlns:wpc="http://schemas.microsoft.com/office/word/2010/wordprocessingCanvas" xmlns:cx="http://schemas.microsoft.com/office/drawing/2014/chartex" xmlns:cx1="http://schemas.microsoft.com/office/drawing/2015/9/8/chartex" xmlns:mc="http://schemas.openxmlformats.org/markup-compatibility/2006" xmlns:o="urn:schemas-microsoft-com:office:office" xmlns:r="http://schemas.openxmlformats.org/officeDocument/2006/relationships" xmlns:m="http://schemas.openxmlformats.org/officeDocument/2006/math" xmlns:v="urn:schemas-microsoft-com:vml" xmlns:wp14="http://schemas.microsoft.com/office/word/2010/wordprocessingDrawing" xmlns:wp="http://schemas.openxmlformats.org/drawingml/2006/wordprocessingDrawing" xmlns:w10="urn:schemas-microsoft-com:office:word" xmlns:w="http://schemas.openxmlformats.org/wordprocessingml/2006/main" xmlns:w14="http://schemas.microsoft.com/office/word/2010/wordml" xmlns:w15="http://schemas.microsoft.com/office/word/2012/wordml" xmlns:w16se="http://schemas.microsoft.com/office/word/2015/wordml/symex" xmlns:wpg="http://schemas.microsoft.com/office/word/2010/wordprocessingGroup" xmlns:wpi="http://schemas.microsoft.com/office/word/2010/wordprocessingInk" xmlns:wne="http://schemas.microsoft.com/office/word/2006/wordml" xmlns:wps="http://schemas.microsoft.com/office/word/2010/wordprocessingShape" mc:Ignorable="w14 w15 w16se wp14">
+<w:footnotes xmlns:wpc="http://schemas.microsoft.com/office/word/2010/wordprocessingCanvas" xmlns:cx="http://schemas.microsoft.com/office/drawing/2014/chartex" xmlns:cx1="http://schemas.microsoft.com/office/drawing/2015/9/8/chartex" xmlns:cx2="http://schemas.microsoft.com/office/drawing/2015/10/21/chartex" xmlns:cx3="http://schemas.microsoft.com/office/drawing/2016/5/9/chartex" xmlns:cx4="http://schemas.microsoft.com/office/drawing/2016/5/10/chartex" xmlns:cx5="http://schemas.microsoft.com/office/drawing/2016/5/11/chartex" xmlns:cx6="http://schemas.microsoft.com/office/drawing/2016/5/12/chartex" xmlns:cx7="http://schemas.microsoft.com/office/drawing/2016/5/13/chartex" xmlns:cx8="http://schemas.microsoft.com/office/drawing/2016/5/14/chartex" xmlns:mc="http://schemas.openxmlformats.org/markup-compatibility/2006" xmlns:aink="http://schemas.microsoft.com/office/drawing/2016/ink" xmlns:am3d="http://schemas.microsoft.com/office/drawing/2017/model3d" xmlns:o="urn:schemas-microsoft-com:office:office" xmlns:r="http://schemas.openxmlformats.org/officeDocument/2006/relationships" xmlns:m="http://schemas.openxmlformats.org/officeDocument/2006/math" xmlns:v="urn:schemas-microsoft-com:vml" xmlns:wp14="http://schemas.microsoft.com/office/word/2010/wordprocessingDrawing" xmlns:wp="http://schemas.openxmlformats.org/drawingml/2006/wordprocessingDrawing" xmlns:w10="urn:schemas-microsoft-com:office:word" xmlns:w="http://schemas.openxmlformats.org/wordprocessingml/2006/main" xmlns:w14="http://schemas.microsoft.com/office/word/2010/wordml" xmlns:w15="http://schemas.microsoft.com/office/word/2012/wordml" xmlns:w16cex="http://schemas.microsoft.com/office/word/2018/wordml/cex" xmlns:w16cid="http://schemas.microsoft.com/office/word/2016/wordml/cid" xmlns:w16="http://schemas.microsoft.com/office/word/2018/wordml" xmlns:w16se="http://schemas.microsoft.com/office/word/2015/wordml/symex" xmlns:wpg="http://schemas.microsoft.com/office/word/2010/wordprocessingGroup" xmlns:wpi="http://schemas.microsoft.com/office/word/2010/wordprocessingInk" xmlns:wne="http://schemas.microsoft.com/office/word/2006/wordml" xmlns:wps="http://schemas.microsoft.com/office/word/2010/wordprocessingShape" mc:Ignorable="w14 w15 w16se w16cid w16 w16cex wp14">
   <w:footnote w:type="separator" w:id="-1">
     <w:p>
       <w:pPr>
@@ -6149,13 +4639,13 @@
 </file>
 
 <file path=word/header1.xml><?xml version="1.0" encoding="utf-8"?>
-<w:hdr xmlns:wpc="http://schemas.microsoft.com/office/word/2010/wordprocessingCanvas" xmlns:cx="http://schemas.microsoft.com/office/drawing/2014/chartex" xmlns:cx1="http://schemas.microsoft.com/office/drawing/2015/9/8/chartex" xmlns:mc="http://schemas.openxmlformats.org/markup-compatibility/2006" xmlns:o="urn:schemas-microsoft-com:office:office" xmlns:r="http://schemas.openxmlformats.org/officeDocument/2006/relationships" xmlns:m="http://schemas.openxmlformats.org/officeDocument/2006/math" xmlns:v="urn:schemas-microsoft-com:vml" xmlns:wp14="http://schemas.microsoft.com/office/word/2010/wordprocessingDrawing" xmlns:wp="http://schemas.openxmlformats.org/drawingml/2006/wordprocessingDrawing" xmlns:w10="urn:schemas-microsoft-com:office:word" xmlns:w="http://schemas.openxmlformats.org/wordprocessingml/2006/main" xmlns:w14="http://schemas.microsoft.com/office/word/2010/wordml" xmlns:w15="http://schemas.microsoft.com/office/word/2012/wordml" xmlns:w16se="http://schemas.microsoft.com/office/word/2015/wordml/symex" xmlns:wpg="http://schemas.microsoft.com/office/word/2010/wordprocessingGroup" xmlns:wpi="http://schemas.microsoft.com/office/word/2010/wordprocessingInk" xmlns:wne="http://schemas.microsoft.com/office/word/2006/wordml" xmlns:wps="http://schemas.microsoft.com/office/word/2010/wordprocessingShape" mc:Ignorable="w14 w15 w16se wp14">
+<w:hdr xmlns:wpc="http://schemas.microsoft.com/office/word/2010/wordprocessingCanvas" xmlns:cx="http://schemas.microsoft.com/office/drawing/2014/chartex" xmlns:cx1="http://schemas.microsoft.com/office/drawing/2015/9/8/chartex" xmlns:cx2="http://schemas.microsoft.com/office/drawing/2015/10/21/chartex" xmlns:cx3="http://schemas.microsoft.com/office/drawing/2016/5/9/chartex" xmlns:cx4="http://schemas.microsoft.com/office/drawing/2016/5/10/chartex" xmlns:cx5="http://schemas.microsoft.com/office/drawing/2016/5/11/chartex" xmlns:cx6="http://schemas.microsoft.com/office/drawing/2016/5/12/chartex" xmlns:cx7="http://schemas.microsoft.com/office/drawing/2016/5/13/chartex" xmlns:cx8="http://schemas.microsoft.com/office/drawing/2016/5/14/chartex" xmlns:mc="http://schemas.openxmlformats.org/markup-compatibility/2006" xmlns:aink="http://schemas.microsoft.com/office/drawing/2016/ink" xmlns:am3d="http://schemas.microsoft.com/office/drawing/2017/model3d" xmlns:o="urn:schemas-microsoft-com:office:office" xmlns:r="http://schemas.openxmlformats.org/officeDocument/2006/relationships" xmlns:m="http://schemas.openxmlformats.org/officeDocument/2006/math" xmlns:v="urn:schemas-microsoft-com:vml" xmlns:wp14="http://schemas.microsoft.com/office/word/2010/wordprocessingDrawing" xmlns:wp="http://schemas.openxmlformats.org/drawingml/2006/wordprocessingDrawing" xmlns:w10="urn:schemas-microsoft-com:office:word" xmlns:w="http://schemas.openxmlformats.org/wordprocessingml/2006/main" xmlns:w14="http://schemas.microsoft.com/office/word/2010/wordml" xmlns:w15="http://schemas.microsoft.com/office/word/2012/wordml" xmlns:w16cex="http://schemas.microsoft.com/office/word/2018/wordml/cex" xmlns:w16cid="http://schemas.microsoft.com/office/word/2016/wordml/cid" xmlns:w16="http://schemas.microsoft.com/office/word/2018/wordml" xmlns:w16se="http://schemas.microsoft.com/office/word/2015/wordml/symex" xmlns:wpg="http://schemas.microsoft.com/office/word/2010/wordprocessingGroup" xmlns:wpi="http://schemas.microsoft.com/office/word/2010/wordprocessingInk" xmlns:wne="http://schemas.microsoft.com/office/word/2006/wordml" xmlns:wps="http://schemas.microsoft.com/office/word/2010/wordprocessingShape" mc:Ignorable="w14 w15 w16se w16cid w16 w16cex wp14">
   <w:p>
     <w:pPr>
       <w:pStyle w:val="Header"/>
     </w:pPr>
-    <w:bookmarkStart w:id="24" w:name="_Hlk53953495"/>
-    <w:bookmarkStart w:id="25" w:name="_Hlk53953496"/>
+    <w:bookmarkStart w:id="23" w:name="_Hlk53953495"/>
+    <w:bookmarkStart w:id="24" w:name="_Hlk53953496"/>
     <w:r>
       <w:rPr>
         <w:noProof/>
@@ -6220,14 +4710,14 @@
     <w:r>
       <w:t xml:space="preserve">                                                      ТЕХНИЧЕСКИ УНИВЕРСИТЕТ – СОФИЯ </w:t>
     </w:r>
+    <w:bookmarkEnd w:id="23"/>
     <w:bookmarkEnd w:id="24"/>
-    <w:bookmarkEnd w:id="25"/>
   </w:p>
 </w:hdr>
 </file>
 
 <file path=word/numbering.xml><?xml version="1.0" encoding="utf-8"?>
-<w:numbering xmlns:wpc="http://schemas.microsoft.com/office/word/2010/wordprocessingCanvas" xmlns:cx="http://schemas.microsoft.com/office/drawing/2014/chartex" xmlns:cx1="http://schemas.microsoft.com/office/drawing/2015/9/8/chartex" xmlns:mc="http://schemas.openxmlformats.org/markup-compatibility/2006" xmlns:o="urn:schemas-microsoft-com:office:office" xmlns:r="http://schemas.openxmlformats.org/officeDocument/2006/relationships" xmlns:m="http://schemas.openxmlformats.org/officeDocument/2006/math" xmlns:v="urn:schemas-microsoft-com:vml" xmlns:wp14="http://schemas.microsoft.com/office/word/2010/wordprocessingDrawing" xmlns:wp="http://schemas.openxmlformats.org/drawingml/2006/wordprocessingDrawing" xmlns:w10="urn:schemas-microsoft-com:office:word" xmlns:w="http://schemas.openxmlformats.org/wordprocessingml/2006/main" xmlns:w14="http://schemas.microsoft.com/office/word/2010/wordml" xmlns:w15="http://schemas.microsoft.com/office/word/2012/wordml" xmlns:w16se="http://schemas.microsoft.com/office/word/2015/wordml/symex" xmlns:wpg="http://schemas.microsoft.com/office/word/2010/wordprocessingGroup" xmlns:wpi="http://schemas.microsoft.com/office/word/2010/wordprocessingInk" xmlns:wne="http://schemas.microsoft.com/office/word/2006/wordml" xmlns:wps="http://schemas.microsoft.com/office/word/2010/wordprocessingShape" mc:Ignorable="w14 w15 w16se wp14">
+<w:numbering xmlns:wpc="http://schemas.microsoft.com/office/word/2010/wordprocessingCanvas" xmlns:cx="http://schemas.microsoft.com/office/drawing/2014/chartex" xmlns:cx1="http://schemas.microsoft.com/office/drawing/2015/9/8/chartex" xmlns:cx2="http://schemas.microsoft.com/office/drawing/2015/10/21/chartex" xmlns:cx3="http://schemas.microsoft.com/office/drawing/2016/5/9/chartex" xmlns:cx4="http://schemas.microsoft.com/office/drawing/2016/5/10/chartex" xmlns:cx5="http://schemas.microsoft.com/office/drawing/2016/5/11/chartex" xmlns:cx6="http://schemas.microsoft.com/office/drawing/2016/5/12/chartex" xmlns:cx7="http://schemas.microsoft.com/office/drawing/2016/5/13/chartex" xmlns:cx8="http://schemas.microsoft.com/office/drawing/2016/5/14/chartex" xmlns:mc="http://schemas.openxmlformats.org/markup-compatibility/2006" xmlns:aink="http://schemas.microsoft.com/office/drawing/2016/ink" xmlns:am3d="http://schemas.microsoft.com/office/drawing/2017/model3d" xmlns:o="urn:schemas-microsoft-com:office:office" xmlns:r="http://schemas.openxmlformats.org/officeDocument/2006/relationships" xmlns:m="http://schemas.openxmlformats.org/officeDocument/2006/math" xmlns:v="urn:schemas-microsoft-com:vml" xmlns:wp14="http://schemas.microsoft.com/office/word/2010/wordprocessingDrawing" xmlns:wp="http://schemas.openxmlformats.org/drawingml/2006/wordprocessingDrawing" xmlns:w10="urn:schemas-microsoft-com:office:word" xmlns:w="http://schemas.openxmlformats.org/wordprocessingml/2006/main" xmlns:w14="http://schemas.microsoft.com/office/word/2010/wordml" xmlns:w15="http://schemas.microsoft.com/office/word/2012/wordml" xmlns:w16cex="http://schemas.microsoft.com/office/word/2018/wordml/cex" xmlns:w16cid="http://schemas.microsoft.com/office/word/2016/wordml/cid" xmlns:w16="http://schemas.microsoft.com/office/word/2018/wordml" xmlns:w16se="http://schemas.microsoft.com/office/word/2015/wordml/symex" xmlns:wpg="http://schemas.microsoft.com/office/word/2010/wordprocessingGroup" xmlns:wpi="http://schemas.microsoft.com/office/word/2010/wordprocessingInk" xmlns:wne="http://schemas.microsoft.com/office/word/2006/wordml" xmlns:wps="http://schemas.microsoft.com/office/word/2010/wordprocessingShape" mc:Ignorable="w14 w15 w16se w16cid w16 w16cex wp14">
   <w:abstractNum w:abstractNumId="0" w15:restartNumberingAfterBreak="0">
     <w:nsid w:val="08D45DBB"/>
     <w:multiLevelType w:val="multilevel"/>
@@ -9851,7 +8341,7 @@
 </file>
 
 <file path=word/styles.xml><?xml version="1.0" encoding="utf-8"?>
-<w:styles xmlns:mc="http://schemas.openxmlformats.org/markup-compatibility/2006" xmlns:r="http://schemas.openxmlformats.org/officeDocument/2006/relationships" xmlns:w="http://schemas.openxmlformats.org/wordprocessingml/2006/main" xmlns:w14="http://schemas.microsoft.com/office/word/2010/wordml" xmlns:w15="http://schemas.microsoft.com/office/word/2012/wordml" xmlns:w16se="http://schemas.microsoft.com/office/word/2015/wordml/symex" mc:Ignorable="w14 w15 w16se">
+<w:styles xmlns:mc="http://schemas.openxmlformats.org/markup-compatibility/2006" xmlns:r="http://schemas.openxmlformats.org/officeDocument/2006/relationships" xmlns:w="http://schemas.openxmlformats.org/wordprocessingml/2006/main" xmlns:w14="http://schemas.microsoft.com/office/word/2010/wordml" xmlns:w15="http://schemas.microsoft.com/office/word/2012/wordml" xmlns:w16cex="http://schemas.microsoft.com/office/word/2018/wordml/cex" xmlns:w16cid="http://schemas.microsoft.com/office/word/2016/wordml/cid" xmlns:w16="http://schemas.microsoft.com/office/word/2018/wordml" xmlns:w16se="http://schemas.microsoft.com/office/word/2015/wordml/symex" mc:Ignorable="w14 w15 w16se w16cid w16 w16cex">
   <w:docDefaults>
     <w:rPrDefault>
       <w:rPr>
@@ -9868,7 +8358,7 @@
       </w:pPr>
     </w:pPrDefault>
   </w:docDefaults>
-  <w:latentStyles w:defLockedState="0" w:defUIPriority="99" w:defSemiHidden="0" w:defUnhideWhenUsed="0" w:defQFormat="0" w:count="371">
+  <w:latentStyles w:defLockedState="0" w:defUIPriority="99" w:defSemiHidden="0" w:defUnhideWhenUsed="0" w:defQFormat="0" w:count="376">
     <w:lsdException w:name="Normal" w:uiPriority="0" w:qFormat="1"/>
     <w:lsdException w:name="heading 1" w:uiPriority="9" w:qFormat="1"/>
     <w:lsdException w:name="heading 2" w:semiHidden="1" w:uiPriority="9" w:unhideWhenUsed="1" w:qFormat="1"/>
@@ -10240,6 +8730,11 @@
     <w:lsdException w:name="List Table 5 Dark Accent 6" w:uiPriority="50"/>
     <w:lsdException w:name="List Table 6 Colorful Accent 6" w:uiPriority="51"/>
     <w:lsdException w:name="List Table 7 Colorful Accent 6" w:uiPriority="52"/>
+    <w:lsdException w:name="Mention" w:semiHidden="1" w:unhideWhenUsed="1"/>
+    <w:lsdException w:name="Smart Hyperlink" w:semiHidden="1" w:unhideWhenUsed="1"/>
+    <w:lsdException w:name="Hashtag" w:semiHidden="1" w:unhideWhenUsed="1"/>
+    <w:lsdException w:name="Unresolved Mention" w:semiHidden="1" w:unhideWhenUsed="1"/>
+    <w:lsdException w:name="Smart Link" w:semiHidden="1" w:unhideWhenUsed="1"/>
   </w:latentStyles>
   <w:style w:type="paragraph" w:default="1" w:styleId="Normal">
     <w:name w:val="Normal"/>
@@ -10642,8 +9137,8 @@
       <w:u w:val="single"/>
     </w:rPr>
   </w:style>
-  <w:style w:type="character" w:customStyle="1" w:styleId="UnresolvedMention">
-    <w:name w:val="Unresolved Mention"/>
+  <w:style w:type="character" w:customStyle="1" w:styleId="UnresolvedMention1">
+    <w:name w:val="Unresolved Mention1"/>
     <w:basedOn w:val="DefaultParagraphFont"/>
     <w:uiPriority w:val="99"/>
     <w:semiHidden/>

</xml_diff>